<commit_message>
Added Registration code inspection
</commit_message>
<xml_diff>
--- a/Code Inspection Report/Code Inspection Report.docx
+++ b/Code Inspection Report/Code Inspection Report.docx
@@ -96,6 +96,7 @@
                                     <w:calendar w:val="gregorian"/>
                                   </w:date>
                                 </w:sdtPr>
+                                <w:sdtEndPr/>
                                 <w:sdtContent>
                                   <w:p>
                                     <w:pPr>
@@ -163,6 +164,7 @@
                               <w:calendar w:val="gregorian"/>
                             </w:date>
                           </w:sdtPr>
+                          <w:sdtEndPr/>
                           <w:sdtContent>
                             <w:p>
                               <w:pPr>
@@ -281,6 +283,7 @@
                                     <w:dataBinding w:prefixMappings="xmlns:ns0='http://purl.org/dc/elements/1.1/' xmlns:ns1='http://schemas.openxmlformats.org/package/2006/metadata/core-properties' " w:xpath="/ns1:coreProperties[1]/ns0:title[1]" w:storeItemID="{6C3C8BC8-F283-45AE-878A-BAB7291924A1}"/>
                                     <w:text/>
                                   </w:sdtPr>
+                                  <w:sdtEndPr/>
                                   <w:sdtContent>
                                     <w:proofErr w:type="spellStart"/>
                                     <w:r>
@@ -320,6 +323,7 @@
                                   <w:dataBinding w:prefixMappings="xmlns:ns0='http://purl.org/dc/elements/1.1/' xmlns:ns1='http://schemas.openxmlformats.org/package/2006/metadata/core-properties' " w:xpath="/ns1:coreProperties[1]/ns0:subject[1]" w:storeItemID="{6C3C8BC8-F283-45AE-878A-BAB7291924A1}"/>
                                   <w:text/>
                                 </w:sdtPr>
+                                <w:sdtEndPr/>
                                 <w:sdtContent>
                                   <w:p>
                                     <w:pPr>
@@ -361,6 +365,7 @@
                                   <w:dataBinding w:prefixMappings="xmlns:ns0='http://purl.org/dc/elements/1.1/' xmlns:ns1='http://schemas.openxmlformats.org/package/2006/metadata/core-properties' " w:xpath="/ns1:coreProperties[1]/ns0:creator[1]" w:storeItemID="{6C3C8BC8-F283-45AE-878A-BAB7291924A1}"/>
                                   <w:text/>
                                 </w:sdtPr>
+                                <w:sdtEndPr/>
                                 <w:sdtContent>
                                   <w:p>
                                     <w:pPr>
@@ -556,6 +561,7 @@
                               <w:dataBinding w:prefixMappings="xmlns:ns0='http://purl.org/dc/elements/1.1/' xmlns:ns1='http://schemas.openxmlformats.org/package/2006/metadata/core-properties' " w:xpath="/ns1:coreProperties[1]/ns0:title[1]" w:storeItemID="{6C3C8BC8-F283-45AE-878A-BAB7291924A1}"/>
                               <w:text/>
                             </w:sdtPr>
+                            <w:sdtEndPr/>
                             <w:sdtContent>
                               <w:proofErr w:type="spellStart"/>
                               <w:r>
@@ -595,6 +601,7 @@
                             <w:dataBinding w:prefixMappings="xmlns:ns0='http://purl.org/dc/elements/1.1/' xmlns:ns1='http://schemas.openxmlformats.org/package/2006/metadata/core-properties' " w:xpath="/ns1:coreProperties[1]/ns0:subject[1]" w:storeItemID="{6C3C8BC8-F283-45AE-878A-BAB7291924A1}"/>
                             <w:text/>
                           </w:sdtPr>
+                          <w:sdtEndPr/>
                           <w:sdtContent>
                             <w:p>
                               <w:pPr>
@@ -636,6 +643,7 @@
                             <w:dataBinding w:prefixMappings="xmlns:ns0='http://purl.org/dc/elements/1.1/' xmlns:ns1='http://schemas.openxmlformats.org/package/2006/metadata/core-properties' " w:xpath="/ns1:coreProperties[1]/ns0:creator[1]" w:storeItemID="{6C3C8BC8-F283-45AE-878A-BAB7291924A1}"/>
                             <w:text/>
                           </w:sdtPr>
+                          <w:sdtEndPr/>
                           <w:sdtContent>
                             <w:p>
                               <w:pPr>
@@ -795,12 +803,9 @@
           <w:szCs w:val="24"/>
         </w:rPr>
       </w:pPr>
-      <w:bookmarkStart w:id="0" w:name="_GoBack"/>
-      <w:bookmarkEnd w:id="0"/>
       <w:r>
         <w:br w:type="page"/>
       </w:r>
-      <w:proofErr w:type="spellStart"/>
       <w:r>
         <w:rPr>
           <w:rFonts w:cs="Arial"/>
@@ -810,7 +815,6 @@
         <w:lastRenderedPageBreak/>
         <w:t>VeriHandy</w:t>
       </w:r>
-      <w:proofErr w:type="spellEnd"/>
     </w:p>
     <w:p>
       <w:pPr>
@@ -1556,12 +1560,6 @@
           <w:szCs w:val="24"/>
         </w:rPr>
         <w:tab/>
-      </w:r>
-      <w:r>
-        <w:rPr>
-          <w:rFonts w:cs="Arial"/>
-          <w:szCs w:val="24"/>
-        </w:rPr>
         <w:t xml:space="preserve">   4</w:t>
       </w:r>
     </w:p>
@@ -1710,14 +1708,7 @@
           <w:rFonts w:cs="Arial"/>
           <w:szCs w:val="24"/>
         </w:rPr>
-        <w:t>The purpose of this document is to outline the coding standards for the project and contain all notes regarding the testing of the product duri</w:t>
-      </w:r>
-      <w:r>
-        <w:rPr>
-          <w:rFonts w:cs="Arial"/>
-          <w:szCs w:val="24"/>
-        </w:rPr>
-        <w:t>ng its creation, including defects, modules tested, and test results.</w:t>
+        <w:t>The purpose of this document is to outline the coding standards for the project and contain all notes regarding the testing of the product during its creation, including defects, modules tested, and test results.</w:t>
       </w:r>
     </w:p>
     <w:p>
@@ -1862,14 +1853,7 @@
           <w:rFonts w:cs="Arial"/>
           <w:szCs w:val="24"/>
         </w:rPr>
-        <w:t>System Requ</w:t>
-      </w:r>
-      <w:r>
-        <w:rPr>
-          <w:rFonts w:cs="Arial"/>
-          <w:szCs w:val="24"/>
-        </w:rPr>
-        <w:t>irements Document – Outlines the system requirements that the code must be built around</w:t>
+        <w:t>System Requirements Document – Outlines the system requirements that the code must be built around</w:t>
       </w:r>
     </w:p>
     <w:p>
@@ -2058,13 +2042,7 @@
         <w:rPr>
           <w:rFonts w:cs="Arial"/>
         </w:rPr>
-        <w:t xml:space="preserve">Use of the Style </w:t>
-      </w:r>
-      <w:r>
-        <w:rPr>
-          <w:rFonts w:cs="Arial"/>
-        </w:rPr>
-        <w:t>Guide is inconsistent</w:t>
+        <w:t>Use of the Style Guide is inconsistent</w:t>
       </w:r>
     </w:p>
     <w:p>
@@ -2204,18 +2182,15 @@
       <w:pPr>
         <w:pStyle w:val="NormalWeb"/>
         <w:spacing w:beforeAutospacing="0" w:afterAutospacing="0"/>
-      </w:pPr>
-      <w:r>
-        <w:rPr>
-          <w:rFonts w:cs="Arial"/>
-        </w:rPr>
-        <w:t>The code inspection process of the group consists of several criteria. We check the code to make sure it adheres to</w:t>
-      </w:r>
-      <w:r>
-        <w:rPr>
-          <w:rFonts w:cs="Arial"/>
-        </w:rPr>
-        <w:t xml:space="preserve"> the Google Style Guide, check for adequate code comments and write them in where necessary, and most importantly, make sure that the code does what it is supposed to do in a secure, efficient way.</w:t>
+        <w:rPr>
+          <w:rFonts w:cs="Arial"/>
+        </w:rPr>
+      </w:pPr>
+      <w:r>
+        <w:rPr>
+          <w:rFonts w:cs="Arial"/>
+        </w:rPr>
+        <w:t>The code inspection process of the group consists of several criteria. We check the code to make sure it adheres to the Google Style Guide, check for adequate code comments and write them in where necessary, and most importantly, make sure that the code does what it is supposed to do in a secure, efficient way.</w:t>
       </w:r>
     </w:p>
     <w:p>
@@ -2235,6 +2210,49 @@
           <w:rFonts w:cs="Arial"/>
         </w:rPr>
       </w:pPr>
+      <w:r>
+        <w:rPr>
+          <w:rFonts w:cs="Arial"/>
+        </w:rPr>
+        <w:tab/>
+        <w:t>2.2 Impressions of the process</w:t>
+      </w:r>
+    </w:p>
+    <w:p>
+      <w:pPr>
+        <w:pStyle w:val="NormalWeb"/>
+        <w:spacing w:beforeAutospacing="0" w:afterAutospacing="0"/>
+        <w:rPr>
+          <w:rFonts w:cs="Arial"/>
+        </w:rPr>
+      </w:pPr>
+    </w:p>
+    <w:p>
+      <w:pPr>
+        <w:pStyle w:val="NormalWeb"/>
+        <w:spacing w:beforeAutospacing="0" w:afterAutospacing="0"/>
+      </w:pPr>
+      <w:r>
+        <w:t>Our code inspection process has mostly been up to the individual coders to make sure their additions adhere to standards. We have had a very good line of communication, and this results in the team informing the group regarding every change. Once a change is a posted, all team members look through for logical and syntax errors.</w:t>
+      </w:r>
+    </w:p>
+    <w:p>
+      <w:pPr>
+        <w:pStyle w:val="NormalWeb"/>
+        <w:spacing w:beforeAutospacing="0" w:afterAutospacing="0"/>
+        <w:rPr>
+          <w:rFonts w:cs="Arial"/>
+        </w:rPr>
+      </w:pPr>
+    </w:p>
+    <w:p>
+      <w:pPr>
+        <w:pStyle w:val="NormalWeb"/>
+        <w:spacing w:beforeAutospacing="0" w:afterAutospacing="0"/>
+        <w:rPr>
+          <w:rFonts w:cs="Arial"/>
+        </w:rPr>
+      </w:pPr>
     </w:p>
     <w:p>
       <w:pPr>
@@ -2269,11 +2287,11 @@
     </w:p>
     <w:p>
       <w:pPr>
+        <w:pStyle w:val="ListParagraph"/>
         <w:numPr>
           <w:ilvl w:val="0"/>
           <w:numId w:val="6"/>
         </w:numPr>
-        <w:ind w:left="360"/>
         <w:rPr>
           <w:szCs w:val="24"/>
         </w:rPr>
@@ -2289,10 +2307,9 @@
     <w:p>
       <w:pPr>
         <w:numPr>
-          <w:ilvl w:val="1"/>
+          <w:ilvl w:val="2"/>
           <w:numId w:val="6"/>
         </w:numPr>
-        <w:ind w:left="720"/>
         <w:rPr>
           <w:szCs w:val="24"/>
         </w:rPr>
@@ -2308,13 +2325,12 @@
     <w:p>
       <w:pPr>
         <w:numPr>
-          <w:ilvl w:val="1"/>
+          <w:ilvl w:val="2"/>
           <w:numId w:val="6"/>
         </w:numPr>
         <w:tabs>
           <w:tab w:val="left" w:pos="1170"/>
         </w:tabs>
-        <w:ind w:left="720"/>
         <w:rPr>
           <w:szCs w:val="24"/>
         </w:rPr>
@@ -2329,6 +2345,11 @@
     </w:p>
     <w:p>
       <w:pPr>
+        <w:pStyle w:val="ListParagraph"/>
+        <w:numPr>
+          <w:ilvl w:val="0"/>
+          <w:numId w:val="6"/>
+        </w:numPr>
         <w:tabs>
           <w:tab w:val="left" w:pos="1170"/>
         </w:tabs>
@@ -2336,6 +2357,54 @@
           <w:rFonts w:cs="Arial"/>
         </w:rPr>
       </w:pPr>
+      <w:r>
+        <w:rPr>
+          <w:rFonts w:cs="Arial"/>
+        </w:rPr>
+        <w:t>Register Module</w:t>
+      </w:r>
+    </w:p>
+    <w:p>
+      <w:pPr>
+        <w:pStyle w:val="ListParagraph"/>
+        <w:numPr>
+          <w:ilvl w:val="2"/>
+          <w:numId w:val="6"/>
+        </w:numPr>
+        <w:tabs>
+          <w:tab w:val="left" w:pos="1170"/>
+        </w:tabs>
+        <w:rPr>
+          <w:rFonts w:cs="Arial"/>
+        </w:rPr>
+      </w:pPr>
+      <w:r>
+        <w:rPr>
+          <w:rFonts w:cs="Arial"/>
+        </w:rPr>
+        <w:t>Allows the user to create an account in order to access the login feature</w:t>
+      </w:r>
+    </w:p>
+    <w:p>
+      <w:pPr>
+        <w:pStyle w:val="ListParagraph"/>
+        <w:numPr>
+          <w:ilvl w:val="2"/>
+          <w:numId w:val="6"/>
+        </w:numPr>
+        <w:tabs>
+          <w:tab w:val="left" w:pos="1170"/>
+        </w:tabs>
+        <w:rPr>
+          <w:rFonts w:cs="Arial"/>
+        </w:rPr>
+      </w:pPr>
+      <w:r>
+        <w:rPr>
+          <w:rFonts w:cs="Arial"/>
+        </w:rPr>
+        <w:t>This should be the first page that the user accesses if they have not already created an account</w:t>
+      </w:r>
     </w:p>
     <w:p>
       <w:pPr>
@@ -2405,6 +2474,36 @@
         </w:rPr>
         <w:t>Login Module</w:t>
       </w:r>
+      <w:r>
+        <w:rPr>
+          <w:rFonts w:cs="Arial"/>
+          <w:szCs w:val="24"/>
+        </w:rPr>
+        <w:t xml:space="preserve"> </w:t>
+      </w:r>
+      <w:r>
+        <w:rPr>
+          <w:rFonts w:cs="Arial"/>
+          <w:szCs w:val="24"/>
+        </w:rPr>
+        <w:t>(</w:t>
+      </w:r>
+      <w:proofErr w:type="spellStart"/>
+      <w:r>
+        <w:rPr>
+          <w:rFonts w:cs="Arial"/>
+          <w:szCs w:val="24"/>
+        </w:rPr>
+        <w:t>login.php</w:t>
+      </w:r>
+      <w:proofErr w:type="spellEnd"/>
+      <w:r>
+        <w:rPr>
+          <w:rFonts w:cs="Arial"/>
+          <w:szCs w:val="24"/>
+        </w:rPr>
+        <w:t>)</w:t>
+      </w:r>
     </w:p>
     <w:p>
       <w:pPr>
@@ -2432,7 +2531,7 @@
           <w:rFonts w:cs="Arial"/>
           <w:szCs w:val="24"/>
         </w:rPr>
-        <w:t>Description of the defect:</w:t>
+        <w:t xml:space="preserve">Description of the defect </w:t>
       </w:r>
     </w:p>
     <w:p>
@@ -2476,15 +2575,7 @@
           <w:iCs/>
           <w:szCs w:val="24"/>
         </w:rPr>
-        <w:t>Missing c</w:t>
-      </w:r>
-      <w:r>
-        <w:rPr>
-          <w:rFonts w:cs="Arial"/>
-          <w:iCs/>
-          <w:szCs w:val="24"/>
-        </w:rPr>
-        <w:t>omments</w:t>
+        <w:t>Missing comments</w:t>
       </w:r>
     </w:p>
     <w:p>
@@ -2507,6 +2598,118 @@
         </w:rPr>
         <w:t>Does not properly handle invalid usernames / passwords (no database yet)</w:t>
       </w:r>
+    </w:p>
+    <w:p>
+      <w:pPr>
+        <w:tabs>
+          <w:tab w:val="left" w:pos="1440"/>
+        </w:tabs>
+        <w:rPr>
+          <w:rFonts w:cs="Arial"/>
+          <w:szCs w:val="24"/>
+        </w:rPr>
+      </w:pPr>
+    </w:p>
+    <w:p>
+      <w:pPr>
+        <w:tabs>
+          <w:tab w:val="left" w:pos="1440"/>
+        </w:tabs>
+        <w:rPr>
+          <w:rFonts w:cs="Arial"/>
+          <w:szCs w:val="24"/>
+        </w:rPr>
+      </w:pPr>
+      <w:r>
+        <w:rPr>
+          <w:rFonts w:cs="Arial"/>
+          <w:szCs w:val="24"/>
+        </w:rPr>
+        <w:t>2. Registration Module</w:t>
+      </w:r>
+      <w:r>
+        <w:rPr>
+          <w:rFonts w:cs="Arial"/>
+          <w:szCs w:val="24"/>
+        </w:rPr>
+        <w:t xml:space="preserve"> (</w:t>
+      </w:r>
+      <w:proofErr w:type="spellStart"/>
+      <w:r>
+        <w:rPr>
+          <w:rFonts w:cs="Arial"/>
+          <w:szCs w:val="24"/>
+        </w:rPr>
+        <w:t>register.php</w:t>
+      </w:r>
+      <w:proofErr w:type="spellEnd"/>
+      <w:r>
+        <w:rPr>
+          <w:rFonts w:cs="Arial"/>
+          <w:szCs w:val="24"/>
+        </w:rPr>
+        <w:t>)</w:t>
+      </w:r>
+    </w:p>
+    <w:p>
+      <w:pPr>
+        <w:pStyle w:val="ListParagraph"/>
+        <w:numPr>
+          <w:ilvl w:val="0"/>
+          <w:numId w:val="13"/>
+        </w:numPr>
+        <w:tabs>
+          <w:tab w:val="left" w:pos="1440"/>
+        </w:tabs>
+        <w:rPr>
+          <w:rFonts w:cs="Arial"/>
+          <w:szCs w:val="24"/>
+        </w:rPr>
+      </w:pPr>
+      <w:r>
+        <w:t>Description of the defect:</w:t>
+      </w:r>
+    </w:p>
+    <w:p>
+      <w:pPr>
+        <w:pStyle w:val="ListParagraph"/>
+        <w:numPr>
+          <w:ilvl w:val="1"/>
+          <w:numId w:val="13"/>
+        </w:numPr>
+        <w:tabs>
+          <w:tab w:val="left" w:pos="1440"/>
+        </w:tabs>
+        <w:rPr>
+          <w:rFonts w:cs="Arial"/>
+          <w:szCs w:val="24"/>
+        </w:rPr>
+      </w:pPr>
+      <w:r>
+        <w:t>All components are present, but the error checking is insufficient. There is no valid checking of entry types such as whether or not phone number is a valid 10 digit number</w:t>
+      </w:r>
+      <w:bookmarkStart w:id="0" w:name="_GoBack"/>
+      <w:bookmarkEnd w:id="0"/>
+    </w:p>
+    <w:p>
+      <w:pPr>
+        <w:pStyle w:val="ListParagraph"/>
+        <w:numPr>
+          <w:ilvl w:val="1"/>
+          <w:numId w:val="13"/>
+        </w:numPr>
+        <w:tabs>
+          <w:tab w:val="left" w:pos="1440"/>
+        </w:tabs>
+        <w:rPr>
+          <w:rFonts w:cs="Arial"/>
+          <w:szCs w:val="24"/>
+        </w:rPr>
+      </w:pPr>
+      <w:r>
+        <w:lastRenderedPageBreak/>
+        <w:t>Registration gives a valid message to user upon creation but does not redirect the user back to the home page</w:t>
+      </w:r>
       <w:r>
         <w:br w:type="page"/>
       </w:r>
@@ -2593,13 +2796,7 @@
         <w:rPr>
           <w:szCs w:val="24"/>
         </w:rPr>
-        <w:t xml:space="preserve">Shawn </w:t>
-      </w:r>
-      <w:r>
-        <w:rPr>
-          <w:szCs w:val="24"/>
-        </w:rPr>
-        <w:t>Squire: _____________________________________</w:t>
+        <w:t>Shawn Squire: _____________________________________</w:t>
       </w:r>
       <w:r>
         <w:rPr>
@@ -2700,13 +2897,7 @@
         <w:rPr>
           <w:szCs w:val="24"/>
         </w:rPr>
-        <w:t>Justus Jackson: _____</w:t>
-      </w:r>
-      <w:r>
-        <w:rPr>
-          <w:szCs w:val="24"/>
-        </w:rPr>
-        <w:t xml:space="preserve">_________________________________ </w:t>
+        <w:t xml:space="preserve">Justus Jackson: ______________________________________ </w:t>
       </w:r>
       <w:r>
         <w:rPr>
@@ -2829,13 +3020,7 @@
           <w:b/>
         </w:rPr>
         <w:lastRenderedPageBreak/>
-        <w:t xml:space="preserve">Appendix C – </w:t>
-      </w:r>
-      <w:r>
-        <w:rPr>
-          <w:b/>
-        </w:rPr>
-        <w:t>Document Contributions</w:t>
+        <w:t>Appendix C – Document Contributions</w:t>
       </w:r>
     </w:p>
     <w:p>
@@ -2857,6 +3042,18 @@
         <w:t>Kendir</w:t>
       </w:r>
       <w:proofErr w:type="spellEnd"/>
+    </w:p>
+    <w:p>
+      <w:pPr>
+        <w:pStyle w:val="TextBodyIndent"/>
+        <w:numPr>
+          <w:ilvl w:val="0"/>
+          <w:numId w:val="14"/>
+        </w:numPr>
+      </w:pPr>
+      <w:r>
+        <w:t>Added preliminary registration Code Insepction and current defects</w:t>
+      </w:r>
     </w:p>
     <w:p>
       <w:pPr>
@@ -3029,7 +3226,7 @@
                             <w:rPr>
                               <w:noProof/>
                             </w:rPr>
-                            <w:t>1</w:t>
+                            <w:t>6</w:t>
                           </w:r>
                           <w:r>
                             <w:fldChar w:fldCharType="end"/>
@@ -3076,7 +3273,7 @@
                       <w:rPr>
                         <w:noProof/>
                       </w:rPr>
-                      <w:t>1</w:t>
+                      <w:t>6</w:t>
                     </w:r>
                     <w:r>
                       <w:fldChar w:fldCharType="end"/>
@@ -3918,6 +4115,146 @@
     </w:lvl>
   </w:abstractNum>
   <w:abstractNum w:abstractNumId="6" w15:restartNumberingAfterBreak="0">
+    <w:nsid w:val="377E2E78"/>
+    <w:multiLevelType w:val="multilevel"/>
+    <w:tmpl w:val="3EB2B026"/>
+    <w:lvl w:ilvl="0">
+      <w:start w:val="1"/>
+      <w:numFmt w:val="bullet"/>
+      <w:lvlText w:val=""/>
+      <w:lvlJc w:val="left"/>
+      <w:pPr>
+        <w:tabs>
+          <w:tab w:val="num" w:pos="720"/>
+        </w:tabs>
+        <w:ind w:left="720" w:hanging="360"/>
+      </w:pPr>
+      <w:rPr>
+        <w:rFonts w:ascii="Symbol" w:hAnsi="Symbol" w:cs="OpenSymbol" w:hint="default"/>
+      </w:rPr>
+    </w:lvl>
+    <w:lvl w:ilvl="1">
+      <w:start w:val="1"/>
+      <w:numFmt w:val="bullet"/>
+      <w:lvlText w:val="◦"/>
+      <w:lvlJc w:val="left"/>
+      <w:pPr>
+        <w:tabs>
+          <w:tab w:val="num" w:pos="1080"/>
+        </w:tabs>
+        <w:ind w:left="1080" w:hanging="360"/>
+      </w:pPr>
+      <w:rPr>
+        <w:rFonts w:ascii="OpenSymbol" w:hAnsi="OpenSymbol" w:cs="OpenSymbol" w:hint="default"/>
+      </w:rPr>
+    </w:lvl>
+    <w:lvl w:ilvl="2">
+      <w:start w:val="1"/>
+      <w:numFmt w:val="bullet"/>
+      <w:lvlText w:val="▪"/>
+      <w:lvlJc w:val="left"/>
+      <w:pPr>
+        <w:tabs>
+          <w:tab w:val="num" w:pos="1440"/>
+        </w:tabs>
+        <w:ind w:left="1440" w:hanging="360"/>
+      </w:pPr>
+      <w:rPr>
+        <w:rFonts w:ascii="OpenSymbol" w:hAnsi="OpenSymbol" w:cs="OpenSymbol" w:hint="default"/>
+      </w:rPr>
+    </w:lvl>
+    <w:lvl w:ilvl="3">
+      <w:start w:val="1"/>
+      <w:numFmt w:val="bullet"/>
+      <w:lvlText w:val=""/>
+      <w:lvlJc w:val="left"/>
+      <w:pPr>
+        <w:tabs>
+          <w:tab w:val="num" w:pos="1800"/>
+        </w:tabs>
+        <w:ind w:left="1800" w:hanging="360"/>
+      </w:pPr>
+      <w:rPr>
+        <w:rFonts w:ascii="Symbol" w:hAnsi="Symbol" w:cs="OpenSymbol" w:hint="default"/>
+      </w:rPr>
+    </w:lvl>
+    <w:lvl w:ilvl="4">
+      <w:start w:val="1"/>
+      <w:numFmt w:val="bullet"/>
+      <w:lvlText w:val="◦"/>
+      <w:lvlJc w:val="left"/>
+      <w:pPr>
+        <w:tabs>
+          <w:tab w:val="num" w:pos="2160"/>
+        </w:tabs>
+        <w:ind w:left="2160" w:hanging="360"/>
+      </w:pPr>
+      <w:rPr>
+        <w:rFonts w:ascii="OpenSymbol" w:hAnsi="OpenSymbol" w:cs="OpenSymbol" w:hint="default"/>
+      </w:rPr>
+    </w:lvl>
+    <w:lvl w:ilvl="5">
+      <w:start w:val="1"/>
+      <w:numFmt w:val="bullet"/>
+      <w:lvlText w:val="▪"/>
+      <w:lvlJc w:val="left"/>
+      <w:pPr>
+        <w:tabs>
+          <w:tab w:val="num" w:pos="2520"/>
+        </w:tabs>
+        <w:ind w:left="2520" w:hanging="360"/>
+      </w:pPr>
+      <w:rPr>
+        <w:rFonts w:ascii="OpenSymbol" w:hAnsi="OpenSymbol" w:cs="OpenSymbol" w:hint="default"/>
+      </w:rPr>
+    </w:lvl>
+    <w:lvl w:ilvl="6">
+      <w:start w:val="1"/>
+      <w:numFmt w:val="bullet"/>
+      <w:lvlText w:val=""/>
+      <w:lvlJc w:val="left"/>
+      <w:pPr>
+        <w:tabs>
+          <w:tab w:val="num" w:pos="2880"/>
+        </w:tabs>
+        <w:ind w:left="2880" w:hanging="360"/>
+      </w:pPr>
+      <w:rPr>
+        <w:rFonts w:ascii="Symbol" w:hAnsi="Symbol" w:cs="OpenSymbol" w:hint="default"/>
+      </w:rPr>
+    </w:lvl>
+    <w:lvl w:ilvl="7">
+      <w:start w:val="1"/>
+      <w:numFmt w:val="bullet"/>
+      <w:lvlText w:val="◦"/>
+      <w:lvlJc w:val="left"/>
+      <w:pPr>
+        <w:tabs>
+          <w:tab w:val="num" w:pos="3240"/>
+        </w:tabs>
+        <w:ind w:left="3240" w:hanging="360"/>
+      </w:pPr>
+      <w:rPr>
+        <w:rFonts w:ascii="OpenSymbol" w:hAnsi="OpenSymbol" w:cs="OpenSymbol" w:hint="default"/>
+      </w:rPr>
+    </w:lvl>
+    <w:lvl w:ilvl="8">
+      <w:start w:val="1"/>
+      <w:numFmt w:val="bullet"/>
+      <w:lvlText w:val="▪"/>
+      <w:lvlJc w:val="left"/>
+      <w:pPr>
+        <w:tabs>
+          <w:tab w:val="num" w:pos="3600"/>
+        </w:tabs>
+        <w:ind w:left="3600" w:hanging="360"/>
+      </w:pPr>
+      <w:rPr>
+        <w:rFonts w:ascii="OpenSymbol" w:hAnsi="OpenSymbol" w:cs="OpenSymbol" w:hint="default"/>
+      </w:rPr>
+    </w:lvl>
+  </w:abstractNum>
+  <w:abstractNum w:abstractNumId="7" w15:restartNumberingAfterBreak="0">
     <w:nsid w:val="3C5C4FAD"/>
     <w:multiLevelType w:val="multilevel"/>
     <w:tmpl w:val="E0AA595E"/>
@@ -4039,7 +4376,147 @@
       </w:pPr>
     </w:lvl>
   </w:abstractNum>
-  <w:abstractNum w:abstractNumId="7" w15:restartNumberingAfterBreak="0">
+  <w:abstractNum w:abstractNumId="8" w15:restartNumberingAfterBreak="0">
+    <w:nsid w:val="470A08E6"/>
+    <w:multiLevelType w:val="multilevel"/>
+    <w:tmpl w:val="3EB2B026"/>
+    <w:lvl w:ilvl="0">
+      <w:start w:val="1"/>
+      <w:numFmt w:val="bullet"/>
+      <w:lvlText w:val=""/>
+      <w:lvlJc w:val="left"/>
+      <w:pPr>
+        <w:tabs>
+          <w:tab w:val="num" w:pos="720"/>
+        </w:tabs>
+        <w:ind w:left="720" w:hanging="360"/>
+      </w:pPr>
+      <w:rPr>
+        <w:rFonts w:ascii="Symbol" w:hAnsi="Symbol" w:cs="OpenSymbol" w:hint="default"/>
+      </w:rPr>
+    </w:lvl>
+    <w:lvl w:ilvl="1">
+      <w:start w:val="1"/>
+      <w:numFmt w:val="bullet"/>
+      <w:lvlText w:val="◦"/>
+      <w:lvlJc w:val="left"/>
+      <w:pPr>
+        <w:tabs>
+          <w:tab w:val="num" w:pos="1080"/>
+        </w:tabs>
+        <w:ind w:left="1080" w:hanging="360"/>
+      </w:pPr>
+      <w:rPr>
+        <w:rFonts w:ascii="OpenSymbol" w:hAnsi="OpenSymbol" w:cs="OpenSymbol" w:hint="default"/>
+      </w:rPr>
+    </w:lvl>
+    <w:lvl w:ilvl="2">
+      <w:start w:val="1"/>
+      <w:numFmt w:val="bullet"/>
+      <w:lvlText w:val="▪"/>
+      <w:lvlJc w:val="left"/>
+      <w:pPr>
+        <w:tabs>
+          <w:tab w:val="num" w:pos="1440"/>
+        </w:tabs>
+        <w:ind w:left="1440" w:hanging="360"/>
+      </w:pPr>
+      <w:rPr>
+        <w:rFonts w:ascii="OpenSymbol" w:hAnsi="OpenSymbol" w:cs="OpenSymbol" w:hint="default"/>
+      </w:rPr>
+    </w:lvl>
+    <w:lvl w:ilvl="3">
+      <w:start w:val="1"/>
+      <w:numFmt w:val="bullet"/>
+      <w:lvlText w:val=""/>
+      <w:lvlJc w:val="left"/>
+      <w:pPr>
+        <w:tabs>
+          <w:tab w:val="num" w:pos="1800"/>
+        </w:tabs>
+        <w:ind w:left="1800" w:hanging="360"/>
+      </w:pPr>
+      <w:rPr>
+        <w:rFonts w:ascii="Symbol" w:hAnsi="Symbol" w:cs="OpenSymbol" w:hint="default"/>
+      </w:rPr>
+    </w:lvl>
+    <w:lvl w:ilvl="4">
+      <w:start w:val="1"/>
+      <w:numFmt w:val="bullet"/>
+      <w:lvlText w:val="◦"/>
+      <w:lvlJc w:val="left"/>
+      <w:pPr>
+        <w:tabs>
+          <w:tab w:val="num" w:pos="2160"/>
+        </w:tabs>
+        <w:ind w:left="2160" w:hanging="360"/>
+      </w:pPr>
+      <w:rPr>
+        <w:rFonts w:ascii="OpenSymbol" w:hAnsi="OpenSymbol" w:cs="OpenSymbol" w:hint="default"/>
+      </w:rPr>
+    </w:lvl>
+    <w:lvl w:ilvl="5">
+      <w:start w:val="1"/>
+      <w:numFmt w:val="bullet"/>
+      <w:lvlText w:val="▪"/>
+      <w:lvlJc w:val="left"/>
+      <w:pPr>
+        <w:tabs>
+          <w:tab w:val="num" w:pos="2520"/>
+        </w:tabs>
+        <w:ind w:left="2520" w:hanging="360"/>
+      </w:pPr>
+      <w:rPr>
+        <w:rFonts w:ascii="OpenSymbol" w:hAnsi="OpenSymbol" w:cs="OpenSymbol" w:hint="default"/>
+      </w:rPr>
+    </w:lvl>
+    <w:lvl w:ilvl="6">
+      <w:start w:val="1"/>
+      <w:numFmt w:val="bullet"/>
+      <w:lvlText w:val=""/>
+      <w:lvlJc w:val="left"/>
+      <w:pPr>
+        <w:tabs>
+          <w:tab w:val="num" w:pos="2880"/>
+        </w:tabs>
+        <w:ind w:left="2880" w:hanging="360"/>
+      </w:pPr>
+      <w:rPr>
+        <w:rFonts w:ascii="Symbol" w:hAnsi="Symbol" w:cs="OpenSymbol" w:hint="default"/>
+      </w:rPr>
+    </w:lvl>
+    <w:lvl w:ilvl="7">
+      <w:start w:val="1"/>
+      <w:numFmt w:val="bullet"/>
+      <w:lvlText w:val="◦"/>
+      <w:lvlJc w:val="left"/>
+      <w:pPr>
+        <w:tabs>
+          <w:tab w:val="num" w:pos="3240"/>
+        </w:tabs>
+        <w:ind w:left="3240" w:hanging="360"/>
+      </w:pPr>
+      <w:rPr>
+        <w:rFonts w:ascii="OpenSymbol" w:hAnsi="OpenSymbol" w:cs="OpenSymbol" w:hint="default"/>
+      </w:rPr>
+    </w:lvl>
+    <w:lvl w:ilvl="8">
+      <w:start w:val="1"/>
+      <w:numFmt w:val="bullet"/>
+      <w:lvlText w:val="▪"/>
+      <w:lvlJc w:val="left"/>
+      <w:pPr>
+        <w:tabs>
+          <w:tab w:val="num" w:pos="3600"/>
+        </w:tabs>
+        <w:ind w:left="3600" w:hanging="360"/>
+      </w:pPr>
+      <w:rPr>
+        <w:rFonts w:ascii="OpenSymbol" w:hAnsi="OpenSymbol" w:cs="OpenSymbol" w:hint="default"/>
+      </w:rPr>
+    </w:lvl>
+  </w:abstractNum>
+  <w:abstractNum w:abstractNumId="9" w15:restartNumberingAfterBreak="0">
     <w:nsid w:val="59277718"/>
     <w:multiLevelType w:val="multilevel"/>
     <w:tmpl w:val="3B2A4B7C"/>
@@ -4152,7 +4629,7 @@
       </w:pPr>
     </w:lvl>
   </w:abstractNum>
-  <w:abstractNum w:abstractNumId="8" w15:restartNumberingAfterBreak="0">
+  <w:abstractNum w:abstractNumId="10" w15:restartNumberingAfterBreak="0">
     <w:nsid w:val="63C26639"/>
     <w:multiLevelType w:val="multilevel"/>
     <w:tmpl w:val="A9F0D1EA"/>
@@ -4265,7 +4742,287 @@
       </w:pPr>
     </w:lvl>
   </w:abstractNum>
-  <w:abstractNum w:abstractNumId="9" w15:restartNumberingAfterBreak="0">
+  <w:abstractNum w:abstractNumId="11" w15:restartNumberingAfterBreak="0">
+    <w:nsid w:val="6C4A2AF8"/>
+    <w:multiLevelType w:val="multilevel"/>
+    <w:tmpl w:val="C0366384"/>
+    <w:lvl w:ilvl="0">
+      <w:start w:val="1"/>
+      <w:numFmt w:val="bullet"/>
+      <w:lvlText w:val=""/>
+      <w:lvlJc w:val="left"/>
+      <w:pPr>
+        <w:tabs>
+          <w:tab w:val="num" w:pos="720"/>
+        </w:tabs>
+        <w:ind w:left="720" w:hanging="360"/>
+      </w:pPr>
+      <w:rPr>
+        <w:rFonts w:ascii="Symbol" w:hAnsi="Symbol" w:hint="default"/>
+      </w:rPr>
+    </w:lvl>
+    <w:lvl w:ilvl="1">
+      <w:start w:val="1"/>
+      <w:numFmt w:val="bullet"/>
+      <w:lvlText w:val="◦"/>
+      <w:lvlJc w:val="left"/>
+      <w:pPr>
+        <w:tabs>
+          <w:tab w:val="num" w:pos="1080"/>
+        </w:tabs>
+        <w:ind w:left="1080" w:hanging="360"/>
+      </w:pPr>
+      <w:rPr>
+        <w:rFonts w:ascii="OpenSymbol" w:hAnsi="OpenSymbol" w:cs="OpenSymbol" w:hint="default"/>
+      </w:rPr>
+    </w:lvl>
+    <w:lvl w:ilvl="2">
+      <w:start w:val="1"/>
+      <w:numFmt w:val="bullet"/>
+      <w:lvlText w:val="▪"/>
+      <w:lvlJc w:val="left"/>
+      <w:pPr>
+        <w:tabs>
+          <w:tab w:val="num" w:pos="1440"/>
+        </w:tabs>
+        <w:ind w:left="1440" w:hanging="360"/>
+      </w:pPr>
+      <w:rPr>
+        <w:rFonts w:ascii="OpenSymbol" w:hAnsi="OpenSymbol" w:cs="OpenSymbol" w:hint="default"/>
+      </w:rPr>
+    </w:lvl>
+    <w:lvl w:ilvl="3">
+      <w:start w:val="1"/>
+      <w:numFmt w:val="bullet"/>
+      <w:lvlText w:val=""/>
+      <w:lvlJc w:val="left"/>
+      <w:pPr>
+        <w:tabs>
+          <w:tab w:val="num" w:pos="1800"/>
+        </w:tabs>
+        <w:ind w:left="1800" w:hanging="360"/>
+      </w:pPr>
+      <w:rPr>
+        <w:rFonts w:ascii="Symbol" w:hAnsi="Symbol" w:cs="OpenSymbol" w:hint="default"/>
+      </w:rPr>
+    </w:lvl>
+    <w:lvl w:ilvl="4">
+      <w:start w:val="1"/>
+      <w:numFmt w:val="bullet"/>
+      <w:lvlText w:val="◦"/>
+      <w:lvlJc w:val="left"/>
+      <w:pPr>
+        <w:tabs>
+          <w:tab w:val="num" w:pos="2160"/>
+        </w:tabs>
+        <w:ind w:left="2160" w:hanging="360"/>
+      </w:pPr>
+      <w:rPr>
+        <w:rFonts w:ascii="OpenSymbol" w:hAnsi="OpenSymbol" w:cs="OpenSymbol" w:hint="default"/>
+      </w:rPr>
+    </w:lvl>
+    <w:lvl w:ilvl="5">
+      <w:start w:val="1"/>
+      <w:numFmt w:val="bullet"/>
+      <w:lvlText w:val="▪"/>
+      <w:lvlJc w:val="left"/>
+      <w:pPr>
+        <w:tabs>
+          <w:tab w:val="num" w:pos="2520"/>
+        </w:tabs>
+        <w:ind w:left="2520" w:hanging="360"/>
+      </w:pPr>
+      <w:rPr>
+        <w:rFonts w:ascii="OpenSymbol" w:hAnsi="OpenSymbol" w:cs="OpenSymbol" w:hint="default"/>
+      </w:rPr>
+    </w:lvl>
+    <w:lvl w:ilvl="6">
+      <w:start w:val="1"/>
+      <w:numFmt w:val="bullet"/>
+      <w:lvlText w:val=""/>
+      <w:lvlJc w:val="left"/>
+      <w:pPr>
+        <w:tabs>
+          <w:tab w:val="num" w:pos="2880"/>
+        </w:tabs>
+        <w:ind w:left="2880" w:hanging="360"/>
+      </w:pPr>
+      <w:rPr>
+        <w:rFonts w:ascii="Symbol" w:hAnsi="Symbol" w:cs="OpenSymbol" w:hint="default"/>
+      </w:rPr>
+    </w:lvl>
+    <w:lvl w:ilvl="7">
+      <w:start w:val="1"/>
+      <w:numFmt w:val="bullet"/>
+      <w:lvlText w:val="◦"/>
+      <w:lvlJc w:val="left"/>
+      <w:pPr>
+        <w:tabs>
+          <w:tab w:val="num" w:pos="3240"/>
+        </w:tabs>
+        <w:ind w:left="3240" w:hanging="360"/>
+      </w:pPr>
+      <w:rPr>
+        <w:rFonts w:ascii="OpenSymbol" w:hAnsi="OpenSymbol" w:cs="OpenSymbol" w:hint="default"/>
+      </w:rPr>
+    </w:lvl>
+    <w:lvl w:ilvl="8">
+      <w:start w:val="1"/>
+      <w:numFmt w:val="bullet"/>
+      <w:lvlText w:val="▪"/>
+      <w:lvlJc w:val="left"/>
+      <w:pPr>
+        <w:tabs>
+          <w:tab w:val="num" w:pos="3600"/>
+        </w:tabs>
+        <w:ind w:left="3600" w:hanging="360"/>
+      </w:pPr>
+      <w:rPr>
+        <w:rFonts w:ascii="OpenSymbol" w:hAnsi="OpenSymbol" w:cs="OpenSymbol" w:hint="default"/>
+      </w:rPr>
+    </w:lvl>
+  </w:abstractNum>
+  <w:abstractNum w:abstractNumId="12" w15:restartNumberingAfterBreak="0">
+    <w:nsid w:val="719E7883"/>
+    <w:multiLevelType w:val="multilevel"/>
+    <w:tmpl w:val="C0366384"/>
+    <w:lvl w:ilvl="0">
+      <w:start w:val="1"/>
+      <w:numFmt w:val="bullet"/>
+      <w:lvlText w:val=""/>
+      <w:lvlJc w:val="left"/>
+      <w:pPr>
+        <w:tabs>
+          <w:tab w:val="num" w:pos="720"/>
+        </w:tabs>
+        <w:ind w:left="720" w:hanging="360"/>
+      </w:pPr>
+      <w:rPr>
+        <w:rFonts w:ascii="Symbol" w:hAnsi="Symbol" w:hint="default"/>
+      </w:rPr>
+    </w:lvl>
+    <w:lvl w:ilvl="1">
+      <w:start w:val="1"/>
+      <w:numFmt w:val="bullet"/>
+      <w:lvlText w:val="◦"/>
+      <w:lvlJc w:val="left"/>
+      <w:pPr>
+        <w:tabs>
+          <w:tab w:val="num" w:pos="1080"/>
+        </w:tabs>
+        <w:ind w:left="1080" w:hanging="360"/>
+      </w:pPr>
+      <w:rPr>
+        <w:rFonts w:ascii="OpenSymbol" w:hAnsi="OpenSymbol" w:cs="OpenSymbol" w:hint="default"/>
+      </w:rPr>
+    </w:lvl>
+    <w:lvl w:ilvl="2">
+      <w:start w:val="1"/>
+      <w:numFmt w:val="bullet"/>
+      <w:lvlText w:val="▪"/>
+      <w:lvlJc w:val="left"/>
+      <w:pPr>
+        <w:tabs>
+          <w:tab w:val="num" w:pos="1440"/>
+        </w:tabs>
+        <w:ind w:left="1440" w:hanging="360"/>
+      </w:pPr>
+      <w:rPr>
+        <w:rFonts w:ascii="OpenSymbol" w:hAnsi="OpenSymbol" w:cs="OpenSymbol" w:hint="default"/>
+      </w:rPr>
+    </w:lvl>
+    <w:lvl w:ilvl="3">
+      <w:start w:val="1"/>
+      <w:numFmt w:val="bullet"/>
+      <w:lvlText w:val=""/>
+      <w:lvlJc w:val="left"/>
+      <w:pPr>
+        <w:tabs>
+          <w:tab w:val="num" w:pos="1800"/>
+        </w:tabs>
+        <w:ind w:left="1800" w:hanging="360"/>
+      </w:pPr>
+      <w:rPr>
+        <w:rFonts w:ascii="Symbol" w:hAnsi="Symbol" w:cs="OpenSymbol" w:hint="default"/>
+      </w:rPr>
+    </w:lvl>
+    <w:lvl w:ilvl="4">
+      <w:start w:val="1"/>
+      <w:numFmt w:val="bullet"/>
+      <w:lvlText w:val="◦"/>
+      <w:lvlJc w:val="left"/>
+      <w:pPr>
+        <w:tabs>
+          <w:tab w:val="num" w:pos="2160"/>
+        </w:tabs>
+        <w:ind w:left="2160" w:hanging="360"/>
+      </w:pPr>
+      <w:rPr>
+        <w:rFonts w:ascii="OpenSymbol" w:hAnsi="OpenSymbol" w:cs="OpenSymbol" w:hint="default"/>
+      </w:rPr>
+    </w:lvl>
+    <w:lvl w:ilvl="5">
+      <w:start w:val="1"/>
+      <w:numFmt w:val="bullet"/>
+      <w:lvlText w:val="▪"/>
+      <w:lvlJc w:val="left"/>
+      <w:pPr>
+        <w:tabs>
+          <w:tab w:val="num" w:pos="2520"/>
+        </w:tabs>
+        <w:ind w:left="2520" w:hanging="360"/>
+      </w:pPr>
+      <w:rPr>
+        <w:rFonts w:ascii="OpenSymbol" w:hAnsi="OpenSymbol" w:cs="OpenSymbol" w:hint="default"/>
+      </w:rPr>
+    </w:lvl>
+    <w:lvl w:ilvl="6">
+      <w:start w:val="1"/>
+      <w:numFmt w:val="bullet"/>
+      <w:lvlText w:val=""/>
+      <w:lvlJc w:val="left"/>
+      <w:pPr>
+        <w:tabs>
+          <w:tab w:val="num" w:pos="2880"/>
+        </w:tabs>
+        <w:ind w:left="2880" w:hanging="360"/>
+      </w:pPr>
+      <w:rPr>
+        <w:rFonts w:ascii="Symbol" w:hAnsi="Symbol" w:cs="OpenSymbol" w:hint="default"/>
+      </w:rPr>
+    </w:lvl>
+    <w:lvl w:ilvl="7">
+      <w:start w:val="1"/>
+      <w:numFmt w:val="bullet"/>
+      <w:lvlText w:val="◦"/>
+      <w:lvlJc w:val="left"/>
+      <w:pPr>
+        <w:tabs>
+          <w:tab w:val="num" w:pos="3240"/>
+        </w:tabs>
+        <w:ind w:left="3240" w:hanging="360"/>
+      </w:pPr>
+      <w:rPr>
+        <w:rFonts w:ascii="OpenSymbol" w:hAnsi="OpenSymbol" w:cs="OpenSymbol" w:hint="default"/>
+      </w:rPr>
+    </w:lvl>
+    <w:lvl w:ilvl="8">
+      <w:start w:val="1"/>
+      <w:numFmt w:val="bullet"/>
+      <w:lvlText w:val="▪"/>
+      <w:lvlJc w:val="left"/>
+      <w:pPr>
+        <w:tabs>
+          <w:tab w:val="num" w:pos="3600"/>
+        </w:tabs>
+        <w:ind w:left="3600" w:hanging="360"/>
+      </w:pPr>
+      <w:rPr>
+        <w:rFonts w:ascii="OpenSymbol" w:hAnsi="OpenSymbol" w:cs="OpenSymbol" w:hint="default"/>
+      </w:rPr>
+    </w:lvl>
+  </w:abstractNum>
+  <w:abstractNum w:abstractNumId="13" w15:restartNumberingAfterBreak="0">
     <w:nsid w:val="74716046"/>
     <w:multiLevelType w:val="multilevel"/>
     <w:tmpl w:val="3EB2B026"/>
@@ -4412,7 +5169,7 @@
     <w:abstractNumId w:val="1"/>
   </w:num>
   <w:num w:numId="3">
-    <w:abstractNumId w:val="7"/>
+    <w:abstractNumId w:val="9"/>
   </w:num>
   <w:num w:numId="4">
     <w:abstractNumId w:val="5"/>
@@ -4421,7 +5178,7 @@
     <w:abstractNumId w:val="4"/>
   </w:num>
   <w:num w:numId="6">
-    <w:abstractNumId w:val="9"/>
+    <w:abstractNumId w:val="13"/>
   </w:num>
   <w:num w:numId="7">
     <w:abstractNumId w:val="3"/>
@@ -4430,10 +5187,22 @@
     <w:abstractNumId w:val="0"/>
   </w:num>
   <w:num w:numId="9">
+    <w:abstractNumId w:val="10"/>
+  </w:num>
+  <w:num w:numId="10">
+    <w:abstractNumId w:val="7"/>
+  </w:num>
+  <w:num w:numId="11">
     <w:abstractNumId w:val="8"/>
   </w:num>
-  <w:num w:numId="10">
+  <w:num w:numId="12">
     <w:abstractNumId w:val="6"/>
+  </w:num>
+  <w:num w:numId="13">
+    <w:abstractNumId w:val="11"/>
+  </w:num>
+  <w:num w:numId="14">
+    <w:abstractNumId w:val="12"/>
   </w:num>
 </w:numbering>
 </file>
@@ -5132,6 +5901,17 @@
       <w:szCs w:val="22"/>
     </w:rPr>
   </w:style>
+  <w:style w:type="paragraph" w:styleId="ListParagraph">
+    <w:name w:val="List Paragraph"/>
+    <w:basedOn w:val="Normal"/>
+    <w:uiPriority w:val="34"/>
+    <w:qFormat/>
+    <w:rsid w:val="00C85CA8"/>
+    <w:pPr>
+      <w:ind w:left="720"/>
+      <w:contextualSpacing/>
+    </w:pPr>
+  </w:style>
 </w:styles>
 </file>
 

</xml_diff>

<commit_message>
Made final Spiral 2 edits to Code Inspection Report
</commit_message>
<xml_diff>
--- a/Code Inspection Report/Code Inspection Report.docx
+++ b/Code Inspection Report/Code Inspection Report.docx
@@ -285,7 +285,6 @@
                                   </w:sdtPr>
                                   <w:sdtEndPr/>
                                   <w:sdtContent>
-                                    <w:proofErr w:type="spellStart"/>
                                     <w:r>
                                       <w:rPr>
                                         <w:rFonts w:ascii="Times New Roman" w:hAnsi="Times New Roman" w:cs="Times New Roman"/>
@@ -293,17 +292,7 @@
                                         <w:sz w:val="72"/>
                                         <w:szCs w:val="72"/>
                                       </w:rPr>
-                                      <w:t>VeriHandy</w:t>
-                                    </w:r>
-                                    <w:proofErr w:type="spellEnd"/>
-                                    <w:r>
-                                      <w:rPr>
-                                        <w:rFonts w:ascii="Times New Roman" w:hAnsi="Times New Roman" w:cs="Times New Roman"/>
-                                        <w:color w:val="5B9BD5" w:themeColor="accent1"/>
-                                        <w:sz w:val="72"/>
-                                        <w:szCs w:val="72"/>
-                                      </w:rPr>
-                                      <w:t xml:space="preserve"> Code Inspection Report</w:t>
+                                      <w:t>VeriHandy Code Inspection Report</w:t>
                                     </w:r>
                                   </w:sdtContent>
                                 </w:sdt>
@@ -563,7 +552,6 @@
                             </w:sdtPr>
                             <w:sdtEndPr/>
                             <w:sdtContent>
-                              <w:proofErr w:type="spellStart"/>
                               <w:r>
                                 <w:rPr>
                                   <w:rFonts w:ascii="Times New Roman" w:hAnsi="Times New Roman" w:cs="Times New Roman"/>
@@ -571,17 +559,7 @@
                                   <w:sz w:val="72"/>
                                   <w:szCs w:val="72"/>
                                 </w:rPr>
-                                <w:t>VeriHandy</w:t>
-                              </w:r>
-                              <w:proofErr w:type="spellEnd"/>
-                              <w:r>
-                                <w:rPr>
-                                  <w:rFonts w:ascii="Times New Roman" w:hAnsi="Times New Roman" w:cs="Times New Roman"/>
-                                  <w:color w:val="5B9BD5" w:themeColor="accent1"/>
-                                  <w:sz w:val="72"/>
-                                  <w:szCs w:val="72"/>
-                                </w:rPr>
-                                <w:t xml:space="preserve"> Code Inspection Report</w:t>
+                                <w:t>VeriHandy Code Inspection Report</w:t>
                               </w:r>
                             </w:sdtContent>
                           </w:sdt>
@@ -1496,35 +1474,44 @@
           <w:szCs w:val="24"/>
         </w:rPr>
         <w:tab/>
-        <w:t xml:space="preserve">   3</w:t>
-      </w:r>
-    </w:p>
-    <w:p>
-      <w:pPr>
-        <w:rPr>
-          <w:rFonts w:cs="Arial"/>
-        </w:rPr>
-      </w:pPr>
-    </w:p>
-    <w:p>
-      <w:pPr>
-        <w:rPr>
-          <w:rFonts w:cs="Arial"/>
-        </w:rPr>
-      </w:pPr>
-    </w:p>
-    <w:p>
-      <w:pPr>
-        <w:rPr>
-          <w:szCs w:val="24"/>
-        </w:rPr>
-      </w:pPr>
-      <w:r>
-        <w:rPr>
-          <w:rFonts w:cs="Arial"/>
-          <w:szCs w:val="24"/>
-        </w:rPr>
-        <w:t xml:space="preserve">     Appendix A: Team Review Sign Off</w:t>
+        <w:t xml:space="preserve">   4</w:t>
+      </w:r>
+      <w:bookmarkStart w:id="0" w:name="_GoBack"/>
+      <w:bookmarkEnd w:id="0"/>
+    </w:p>
+    <w:p>
+      <w:pPr>
+        <w:rPr>
+          <w:rFonts w:cs="Arial"/>
+        </w:rPr>
+      </w:pPr>
+    </w:p>
+    <w:p>
+      <w:pPr>
+        <w:rPr>
+          <w:rFonts w:cs="Arial"/>
+        </w:rPr>
+      </w:pPr>
+    </w:p>
+    <w:p>
+      <w:pPr>
+        <w:rPr>
+          <w:szCs w:val="24"/>
+        </w:rPr>
+      </w:pPr>
+      <w:r>
+        <w:rPr>
+          <w:rFonts w:cs="Arial"/>
+          <w:szCs w:val="24"/>
+        </w:rPr>
+        <w:t xml:space="preserve">     Appendix </w:t>
+      </w:r>
+      <w:r>
+        <w:rPr>
+          <w:rFonts w:cs="Arial"/>
+          <w:szCs w:val="24"/>
+        </w:rPr>
+        <w:t>A: Team Review Sign Off</w:t>
       </w:r>
       <w:r>
         <w:rPr>
@@ -1532,63 +1519,6 @@
           <w:szCs w:val="24"/>
         </w:rPr>
         <w:tab/>
-      </w:r>
-      <w:r>
-        <w:rPr>
-          <w:rFonts w:cs="Arial"/>
-          <w:szCs w:val="24"/>
-        </w:rPr>
-        <w:tab/>
-      </w:r>
-      <w:r>
-        <w:rPr>
-          <w:rFonts w:cs="Arial"/>
-          <w:szCs w:val="24"/>
-        </w:rPr>
-        <w:tab/>
-      </w:r>
-      <w:r>
-        <w:rPr>
-          <w:rFonts w:cs="Arial"/>
-          <w:szCs w:val="24"/>
-        </w:rPr>
-        <w:tab/>
-      </w:r>
-      <w:r>
-        <w:rPr>
-          <w:rFonts w:cs="Arial"/>
-          <w:szCs w:val="24"/>
-        </w:rPr>
-        <w:tab/>
-        <w:t xml:space="preserve">   4</w:t>
-      </w:r>
-    </w:p>
-    <w:p>
-      <w:pPr>
-        <w:rPr>
-          <w:rFonts w:cs="Arial"/>
-        </w:rPr>
-      </w:pPr>
-    </w:p>
-    <w:p>
-      <w:pPr>
-        <w:rPr>
-          <w:rFonts w:cs="Arial"/>
-        </w:rPr>
-      </w:pPr>
-    </w:p>
-    <w:p>
-      <w:pPr>
-        <w:rPr>
-          <w:szCs w:val="24"/>
-        </w:rPr>
-      </w:pPr>
-      <w:r>
-        <w:rPr>
-          <w:rFonts w:cs="Arial"/>
-          <w:szCs w:val="24"/>
-        </w:rPr>
-        <w:t xml:space="preserve">     Appendix B: Team Contributions to Document</w:t>
       </w:r>
       <w:r>
         <w:rPr>
@@ -1618,6 +1548,70 @@
         </w:rPr>
         <w:tab/>
         <w:t xml:space="preserve">   5</w:t>
+      </w:r>
+    </w:p>
+    <w:p>
+      <w:pPr>
+        <w:rPr>
+          <w:rFonts w:cs="Arial"/>
+        </w:rPr>
+      </w:pPr>
+    </w:p>
+    <w:p>
+      <w:pPr>
+        <w:rPr>
+          <w:rFonts w:cs="Arial"/>
+        </w:rPr>
+      </w:pPr>
+    </w:p>
+    <w:p>
+      <w:pPr>
+        <w:rPr>
+          <w:szCs w:val="24"/>
+        </w:rPr>
+      </w:pPr>
+      <w:r>
+        <w:rPr>
+          <w:rFonts w:cs="Arial"/>
+          <w:szCs w:val="24"/>
+        </w:rPr>
+        <w:t xml:space="preserve">     Appendix B: Team C</w:t>
+      </w:r>
+      <w:r>
+        <w:rPr>
+          <w:rFonts w:cs="Arial"/>
+          <w:szCs w:val="24"/>
+        </w:rPr>
+        <w:t>ontributions to Document</w:t>
+      </w:r>
+      <w:r>
+        <w:rPr>
+          <w:rFonts w:cs="Arial"/>
+          <w:szCs w:val="24"/>
+        </w:rPr>
+        <w:tab/>
+      </w:r>
+      <w:r>
+        <w:rPr>
+          <w:rFonts w:cs="Arial"/>
+          <w:szCs w:val="24"/>
+        </w:rPr>
+        <w:tab/>
+      </w:r>
+      <w:r>
+        <w:rPr>
+          <w:rFonts w:cs="Arial"/>
+          <w:szCs w:val="24"/>
+        </w:rPr>
+        <w:tab/>
+      </w:r>
+      <w:r>
+        <w:rPr>
+          <w:rFonts w:cs="Arial"/>
+          <w:szCs w:val="24"/>
+        </w:rPr>
+        <w:tab/>
+        <w:t xml:space="preserve">   6</w:t>
       </w:r>
     </w:p>
     <w:p>
@@ -2408,6 +2402,256 @@
     </w:p>
     <w:p>
       <w:pPr>
+        <w:pStyle w:val="ListParagraph"/>
+        <w:numPr>
+          <w:ilvl w:val="0"/>
+          <w:numId w:val="6"/>
+        </w:numPr>
+        <w:tabs>
+          <w:tab w:val="left" w:pos="1170"/>
+        </w:tabs>
+        <w:rPr>
+          <w:rFonts w:cs="Arial"/>
+        </w:rPr>
+      </w:pPr>
+      <w:r>
+        <w:rPr>
+          <w:rFonts w:cs="Arial"/>
+        </w:rPr>
+        <w:t>Job Searching Module</w:t>
+      </w:r>
+    </w:p>
+    <w:p>
+      <w:pPr>
+        <w:pStyle w:val="ListParagraph"/>
+        <w:numPr>
+          <w:ilvl w:val="2"/>
+          <w:numId w:val="6"/>
+        </w:numPr>
+        <w:tabs>
+          <w:tab w:val="left" w:pos="1170"/>
+        </w:tabs>
+        <w:rPr>
+          <w:rFonts w:cs="Arial"/>
+        </w:rPr>
+      </w:pPr>
+      <w:r>
+        <w:rPr>
+          <w:rFonts w:cs="Arial"/>
+        </w:rPr>
+        <w:t>User should be able to search for available jobs</w:t>
+      </w:r>
+    </w:p>
+    <w:p>
+      <w:pPr>
+        <w:pStyle w:val="ListParagraph"/>
+        <w:numPr>
+          <w:ilvl w:val="2"/>
+          <w:numId w:val="6"/>
+        </w:numPr>
+        <w:tabs>
+          <w:tab w:val="left" w:pos="1170"/>
+        </w:tabs>
+        <w:rPr>
+          <w:rFonts w:cs="Arial"/>
+        </w:rPr>
+      </w:pPr>
+      <w:r>
+        <w:rPr>
+          <w:rFonts w:cs="Arial"/>
+        </w:rPr>
+        <w:t>Should be a link to this page in the banner for a logged in user</w:t>
+      </w:r>
+    </w:p>
+    <w:p>
+      <w:pPr>
+        <w:pStyle w:val="ListParagraph"/>
+        <w:numPr>
+          <w:ilvl w:val="0"/>
+          <w:numId w:val="6"/>
+        </w:numPr>
+        <w:tabs>
+          <w:tab w:val="left" w:pos="1170"/>
+        </w:tabs>
+        <w:rPr>
+          <w:rFonts w:cs="Arial"/>
+        </w:rPr>
+      </w:pPr>
+      <w:r>
+        <w:rPr>
+          <w:rFonts w:cs="Arial"/>
+        </w:rPr>
+        <w:t>Job Creation Module</w:t>
+      </w:r>
+    </w:p>
+    <w:p>
+      <w:pPr>
+        <w:pStyle w:val="ListParagraph"/>
+        <w:numPr>
+          <w:ilvl w:val="2"/>
+          <w:numId w:val="6"/>
+        </w:numPr>
+        <w:tabs>
+          <w:tab w:val="left" w:pos="1170"/>
+        </w:tabs>
+        <w:rPr>
+          <w:rFonts w:cs="Arial"/>
+        </w:rPr>
+      </w:pPr>
+      <w:r>
+        <w:rPr>
+          <w:rFonts w:cs="Arial"/>
+        </w:rPr>
+        <w:t>User should be able to make a job with a custom address and job information</w:t>
+      </w:r>
+    </w:p>
+    <w:p>
+      <w:pPr>
+        <w:pStyle w:val="ListParagraph"/>
+        <w:numPr>
+          <w:ilvl w:val="2"/>
+          <w:numId w:val="6"/>
+        </w:numPr>
+        <w:tabs>
+          <w:tab w:val="left" w:pos="1170"/>
+        </w:tabs>
+        <w:rPr>
+          <w:rFonts w:cs="Arial"/>
+        </w:rPr>
+      </w:pPr>
+      <w:r>
+        <w:rPr>
+          <w:rFonts w:cs="Arial"/>
+        </w:rPr>
+        <w:t>Should be a link to this page in the banner for a logged in user</w:t>
+      </w:r>
+    </w:p>
+    <w:p>
+      <w:pPr>
+        <w:pStyle w:val="ListParagraph"/>
+        <w:numPr>
+          <w:ilvl w:val="0"/>
+          <w:numId w:val="6"/>
+        </w:numPr>
+        <w:tabs>
+          <w:tab w:val="left" w:pos="1170"/>
+        </w:tabs>
+        <w:rPr>
+          <w:rFonts w:cs="Arial"/>
+        </w:rPr>
+      </w:pPr>
+      <w:r>
+        <w:rPr>
+          <w:rFonts w:cs="Arial"/>
+        </w:rPr>
+        <w:t>Home Page Module</w:t>
+      </w:r>
+    </w:p>
+    <w:p>
+      <w:pPr>
+        <w:pStyle w:val="ListParagraph"/>
+        <w:numPr>
+          <w:ilvl w:val="2"/>
+          <w:numId w:val="6"/>
+        </w:numPr>
+        <w:tabs>
+          <w:tab w:val="left" w:pos="1170"/>
+        </w:tabs>
+        <w:rPr>
+          <w:rFonts w:cs="Arial"/>
+        </w:rPr>
+      </w:pPr>
+      <w:r>
+        <w:rPr>
+          <w:rFonts w:cs="Arial"/>
+        </w:rPr>
+        <w:t>Displays job information about jobs the user has open, or completed jobs the user has participated in</w:t>
+      </w:r>
+    </w:p>
+    <w:p>
+      <w:pPr>
+        <w:pStyle w:val="ListParagraph"/>
+        <w:numPr>
+          <w:ilvl w:val="2"/>
+          <w:numId w:val="6"/>
+        </w:numPr>
+        <w:tabs>
+          <w:tab w:val="left" w:pos="1170"/>
+        </w:tabs>
+        <w:rPr>
+          <w:rFonts w:cs="Arial"/>
+        </w:rPr>
+      </w:pPr>
+      <w:r>
+        <w:rPr>
+          <w:rFonts w:cs="Arial"/>
+        </w:rPr>
+        <w:t>Should also allow user to mark jobs as completed</w:t>
+      </w:r>
+    </w:p>
+    <w:p>
+      <w:pPr>
+        <w:pStyle w:val="ListParagraph"/>
+        <w:numPr>
+          <w:ilvl w:val="2"/>
+          <w:numId w:val="6"/>
+        </w:numPr>
+        <w:tabs>
+          <w:tab w:val="left" w:pos="1170"/>
+        </w:tabs>
+        <w:rPr>
+          <w:rFonts w:cs="Arial"/>
+        </w:rPr>
+      </w:pPr>
+      <w:r>
+        <w:rPr>
+          <w:rFonts w:cs="Arial"/>
+        </w:rPr>
+        <w:t>Should be a link to this page via the logo for a logged in user</w:t>
+      </w:r>
+    </w:p>
+    <w:p>
+      <w:pPr>
+        <w:tabs>
+          <w:tab w:val="left" w:pos="1170"/>
+        </w:tabs>
+        <w:rPr>
+          <w:rFonts w:cs="Arial"/>
+        </w:rPr>
+      </w:pPr>
+    </w:p>
+    <w:p>
+      <w:pPr>
+        <w:tabs>
+          <w:tab w:val="left" w:pos="1170"/>
+        </w:tabs>
+        <w:rPr>
+          <w:rFonts w:cs="Arial"/>
+        </w:rPr>
+      </w:pPr>
+    </w:p>
+    <w:p>
+      <w:pPr>
+        <w:tabs>
+          <w:tab w:val="left" w:pos="1170"/>
+        </w:tabs>
+        <w:rPr>
+          <w:rFonts w:cs="Arial"/>
+        </w:rPr>
+      </w:pPr>
+    </w:p>
+    <w:p>
+      <w:pPr>
+        <w:tabs>
+          <w:tab w:val="left" w:pos="1170"/>
+        </w:tabs>
+        <w:rPr>
+          <w:rFonts w:cs="Arial"/>
+        </w:rPr>
+      </w:pPr>
+    </w:p>
+    <w:p>
+      <w:pPr>
         <w:tabs>
           <w:tab w:val="left" w:pos="1170"/>
         </w:tabs>
@@ -2422,6 +2666,7 @@
         <w:jc w:val="left"/>
         <w:rPr>
           <w:rFonts w:ascii="Times New Roman" w:hAnsi="Times New Roman"/>
+          <w:b/>
           <w:sz w:val="24"/>
           <w:szCs w:val="24"/>
         </w:rPr>
@@ -2433,6 +2678,7 @@
           <w:sz w:val="24"/>
           <w:szCs w:val="24"/>
         </w:rPr>
+        <w:lastRenderedPageBreak/>
         <w:t xml:space="preserve">4. </w:t>
       </w:r>
       <w:r>
@@ -2447,227 +2693,46 @@
     </w:p>
     <w:p>
       <w:pPr>
-        <w:pStyle w:val="NormalWeb"/>
-        <w:rPr>
-          <w:rFonts w:cs="Arial"/>
-        </w:rPr>
-      </w:pPr>
-    </w:p>
-    <w:p>
-      <w:pPr>
-        <w:numPr>
-          <w:ilvl w:val="0"/>
-          <w:numId w:val="9"/>
-        </w:numPr>
-        <w:tabs>
-          <w:tab w:val="left" w:pos="360"/>
-        </w:tabs>
-        <w:ind w:left="360"/>
-        <w:rPr>
-          <w:szCs w:val="24"/>
-        </w:rPr>
-      </w:pPr>
-      <w:r>
-        <w:rPr>
-          <w:rFonts w:cs="Arial"/>
-          <w:szCs w:val="24"/>
-        </w:rPr>
-        <w:t>Login Module</w:t>
-      </w:r>
-      <w:r>
-        <w:rPr>
-          <w:rFonts w:cs="Arial"/>
-          <w:szCs w:val="24"/>
-        </w:rPr>
-        <w:t xml:space="preserve"> </w:t>
-      </w:r>
-      <w:r>
-        <w:rPr>
-          <w:rFonts w:cs="Arial"/>
-          <w:szCs w:val="24"/>
-        </w:rPr>
-        <w:t>(</w:t>
-      </w:r>
-      <w:proofErr w:type="spellStart"/>
-      <w:r>
-        <w:rPr>
-          <w:rFonts w:cs="Arial"/>
-          <w:szCs w:val="24"/>
-        </w:rPr>
-        <w:t>login.php</w:t>
-      </w:r>
-      <w:proofErr w:type="spellEnd"/>
-      <w:r>
-        <w:rPr>
-          <w:rFonts w:cs="Arial"/>
-          <w:szCs w:val="24"/>
-        </w:rPr>
-        <w:t>)</w:t>
-      </w:r>
-    </w:p>
-    <w:p>
-      <w:pPr>
-        <w:rPr>
-          <w:rFonts w:cs="Arial"/>
-          <w:szCs w:val="24"/>
-        </w:rPr>
-      </w:pPr>
-    </w:p>
-    <w:p>
-      <w:pPr>
-        <w:numPr>
-          <w:ilvl w:val="0"/>
-          <w:numId w:val="8"/>
-        </w:numPr>
-        <w:tabs>
-          <w:tab w:val="left" w:pos="720"/>
-        </w:tabs>
-        <w:rPr>
-          <w:szCs w:val="24"/>
-        </w:rPr>
-      </w:pPr>
-      <w:r>
-        <w:rPr>
-          <w:rFonts w:cs="Arial"/>
-          <w:szCs w:val="24"/>
-        </w:rPr>
-        <w:t xml:space="preserve">Description of the defect </w:t>
-      </w:r>
-    </w:p>
-    <w:p>
-      <w:pPr>
-        <w:numPr>
-          <w:ilvl w:val="1"/>
-          <w:numId w:val="8"/>
-        </w:numPr>
-        <w:tabs>
-          <w:tab w:val="left" w:pos="1440"/>
-        </w:tabs>
-        <w:rPr>
-          <w:szCs w:val="24"/>
-        </w:rPr>
-      </w:pPr>
-      <w:r>
-        <w:rPr>
-          <w:rFonts w:cs="Arial"/>
-          <w:iCs/>
-          <w:szCs w:val="24"/>
-        </w:rPr>
-        <w:t>Code does not currently adhere to the Google Style Guide</w:t>
-      </w:r>
-    </w:p>
-    <w:p>
-      <w:pPr>
-        <w:numPr>
-          <w:ilvl w:val="1"/>
-          <w:numId w:val="8"/>
-        </w:numPr>
-        <w:tabs>
-          <w:tab w:val="left" w:pos="1440"/>
-        </w:tabs>
-        <w:rPr>
-          <w:szCs w:val="24"/>
-        </w:rPr>
-      </w:pPr>
-      <w:r>
-        <w:rPr>
-          <w:rFonts w:cs="Arial"/>
-          <w:iCs/>
-          <w:szCs w:val="24"/>
-        </w:rPr>
-        <w:t>Missing comments</w:t>
-      </w:r>
-    </w:p>
-    <w:p>
-      <w:pPr>
-        <w:numPr>
-          <w:ilvl w:val="1"/>
-          <w:numId w:val="8"/>
-        </w:numPr>
-        <w:tabs>
-          <w:tab w:val="left" w:pos="1440"/>
-        </w:tabs>
-        <w:rPr>
-          <w:szCs w:val="24"/>
-        </w:rPr>
-      </w:pPr>
-      <w:r>
-        <w:rPr>
-          <w:rFonts w:cs="Arial"/>
-          <w:szCs w:val="24"/>
-        </w:rPr>
-        <w:t>Does not properly handle invalid usernames / passwords (no database yet)</w:t>
-      </w:r>
-    </w:p>
-    <w:p>
-      <w:pPr>
-        <w:tabs>
-          <w:tab w:val="left" w:pos="1440"/>
-        </w:tabs>
-        <w:rPr>
-          <w:rFonts w:cs="Arial"/>
-          <w:szCs w:val="24"/>
-        </w:rPr>
-      </w:pPr>
-    </w:p>
-    <w:p>
-      <w:pPr>
-        <w:tabs>
-          <w:tab w:val="left" w:pos="1440"/>
-        </w:tabs>
-        <w:rPr>
-          <w:rFonts w:cs="Arial"/>
-          <w:szCs w:val="24"/>
-        </w:rPr>
-      </w:pPr>
-      <w:r>
-        <w:rPr>
-          <w:rFonts w:cs="Arial"/>
-          <w:szCs w:val="24"/>
-        </w:rPr>
-        <w:t>2. Registration Module</w:t>
-      </w:r>
-      <w:r>
-        <w:rPr>
-          <w:rFonts w:cs="Arial"/>
-          <w:szCs w:val="24"/>
-        </w:rPr>
-        <w:t xml:space="preserve"> (</w:t>
-      </w:r>
-      <w:proofErr w:type="spellStart"/>
-      <w:r>
-        <w:rPr>
-          <w:rFonts w:cs="Arial"/>
-          <w:szCs w:val="24"/>
-        </w:rPr>
-        <w:t>register.php</w:t>
-      </w:r>
-      <w:proofErr w:type="spellEnd"/>
-      <w:r>
-        <w:rPr>
-          <w:rFonts w:cs="Arial"/>
-          <w:szCs w:val="24"/>
-        </w:rPr>
-        <w:t>)</w:t>
-      </w:r>
-    </w:p>
-    <w:p>
-      <w:pPr>
         <w:pStyle w:val="ListParagraph"/>
         <w:numPr>
           <w:ilvl w:val="0"/>
-          <w:numId w:val="13"/>
+          <w:numId w:val="15"/>
         </w:numPr>
         <w:tabs>
-          <w:tab w:val="left" w:pos="1440"/>
-        </w:tabs>
-        <w:rPr>
-          <w:rFonts w:cs="Arial"/>
-          <w:szCs w:val="24"/>
-        </w:rPr>
-      </w:pPr>
-      <w:r>
-        <w:t>Description of the defect:</w:t>
+          <w:tab w:val="left" w:pos="360"/>
+        </w:tabs>
+        <w:rPr>
+          <w:szCs w:val="24"/>
+        </w:rPr>
+      </w:pPr>
+      <w:r>
+        <w:rPr>
+          <w:rFonts w:cs="Arial"/>
+          <w:szCs w:val="24"/>
+        </w:rPr>
+        <w:t>Login Module</w:t>
+      </w:r>
+    </w:p>
+    <w:p>
+      <w:pPr>
+        <w:pStyle w:val="ListParagraph"/>
+        <w:numPr>
+          <w:ilvl w:val="0"/>
+          <w:numId w:val="21"/>
+        </w:numPr>
+        <w:tabs>
+          <w:tab w:val="left" w:pos="720"/>
+        </w:tabs>
+        <w:rPr>
+          <w:szCs w:val="24"/>
+        </w:rPr>
+      </w:pPr>
+      <w:r>
+        <w:rPr>
+          <w:rFonts w:cs="Arial"/>
+          <w:szCs w:val="24"/>
+        </w:rPr>
+        <w:t xml:space="preserve">Description of the defect </w:t>
       </w:r>
     </w:p>
     <w:p>
@@ -2675,28 +2740,30 @@
         <w:pStyle w:val="ListParagraph"/>
         <w:numPr>
           <w:ilvl w:val="1"/>
-          <w:numId w:val="13"/>
+          <w:numId w:val="21"/>
         </w:numPr>
         <w:tabs>
           <w:tab w:val="left" w:pos="1440"/>
         </w:tabs>
         <w:rPr>
-          <w:rFonts w:cs="Arial"/>
-          <w:szCs w:val="24"/>
-        </w:rPr>
-      </w:pPr>
-      <w:r>
-        <w:t>All components are present, but the error checking is insufficient. There is no valid checking of entry types such as whether or not phone number is a valid 10 digit number</w:t>
-      </w:r>
-      <w:bookmarkStart w:id="0" w:name="_GoBack"/>
-      <w:bookmarkEnd w:id="0"/>
+          <w:szCs w:val="24"/>
+        </w:rPr>
+      </w:pPr>
+      <w:r>
+        <w:rPr>
+          <w:rFonts w:cs="Arial"/>
+          <w:iCs/>
+          <w:szCs w:val="24"/>
+        </w:rPr>
+        <w:t>Code does not currently adhere to the Google Style Guide</w:t>
+      </w:r>
     </w:p>
     <w:p>
       <w:pPr>
         <w:pStyle w:val="ListParagraph"/>
         <w:numPr>
           <w:ilvl w:val="1"/>
-          <w:numId w:val="13"/>
+          <w:numId w:val="21"/>
         </w:numPr>
         <w:tabs>
           <w:tab w:val="left" w:pos="1440"/>
@@ -2707,27 +2774,586 @@
         </w:rPr>
       </w:pPr>
       <w:r>
+        <w:rPr>
+          <w:rFonts w:cs="Arial"/>
+          <w:iCs/>
+          <w:szCs w:val="24"/>
+        </w:rPr>
+        <w:t>Missing comments</w:t>
+      </w:r>
+    </w:p>
+    <w:p>
+      <w:pPr>
+        <w:pStyle w:val="ListParagraph"/>
+        <w:numPr>
+          <w:ilvl w:val="0"/>
+          <w:numId w:val="15"/>
+        </w:numPr>
+        <w:tabs>
+          <w:tab w:val="left" w:pos="1440"/>
+        </w:tabs>
+        <w:rPr>
+          <w:rFonts w:cs="Arial"/>
+          <w:szCs w:val="24"/>
+        </w:rPr>
+      </w:pPr>
+      <w:r>
+        <w:rPr>
+          <w:rFonts w:cs="Arial"/>
+          <w:szCs w:val="24"/>
+        </w:rPr>
+        <w:t>Registration Module</w:t>
+      </w:r>
+    </w:p>
+    <w:p>
+      <w:pPr>
+        <w:pStyle w:val="ListParagraph"/>
+        <w:numPr>
+          <w:ilvl w:val="0"/>
+          <w:numId w:val="20"/>
+        </w:numPr>
+        <w:tabs>
+          <w:tab w:val="left" w:pos="1440"/>
+        </w:tabs>
+        <w:rPr>
+          <w:rFonts w:cs="Arial"/>
+          <w:szCs w:val="24"/>
+        </w:rPr>
+      </w:pPr>
+      <w:r>
+        <w:t>Description of the defect:</w:t>
+      </w:r>
+    </w:p>
+    <w:p>
+      <w:pPr>
+        <w:pStyle w:val="ListParagraph"/>
+        <w:numPr>
+          <w:ilvl w:val="1"/>
+          <w:numId w:val="20"/>
+        </w:numPr>
+        <w:tabs>
+          <w:tab w:val="left" w:pos="1440"/>
+        </w:tabs>
+        <w:rPr>
+          <w:rFonts w:cs="Arial"/>
+          <w:szCs w:val="24"/>
+        </w:rPr>
+      </w:pPr>
+      <w:r>
+        <w:t>All components are present, but the error checking is insufficient. There is no valid checking of entry types such as whether or not phone number is a valid 10 digit number</w:t>
+      </w:r>
+    </w:p>
+    <w:p>
+      <w:pPr>
+        <w:pStyle w:val="ListParagraph"/>
+        <w:numPr>
+          <w:ilvl w:val="0"/>
+          <w:numId w:val="15"/>
+        </w:numPr>
+        <w:tabs>
+          <w:tab w:val="left" w:pos="1440"/>
+        </w:tabs>
+        <w:rPr>
+          <w:rFonts w:cs="Arial"/>
+          <w:szCs w:val="24"/>
+        </w:rPr>
+      </w:pPr>
+      <w:r>
+        <w:rPr>
+          <w:rFonts w:cs="Arial"/>
+          <w:szCs w:val="24"/>
+        </w:rPr>
+        <w:t>Job Creation Module</w:t>
+      </w:r>
+    </w:p>
+    <w:p>
+      <w:pPr>
+        <w:pStyle w:val="ListParagraph"/>
+        <w:numPr>
+          <w:ilvl w:val="0"/>
+          <w:numId w:val="19"/>
+        </w:numPr>
+        <w:tabs>
+          <w:tab w:val="left" w:pos="1440"/>
+        </w:tabs>
+        <w:rPr>
+          <w:rFonts w:cs="Arial"/>
+          <w:szCs w:val="24"/>
+        </w:rPr>
+      </w:pPr>
+      <w:r>
+        <w:rPr>
+          <w:rFonts w:cs="Arial"/>
+          <w:szCs w:val="24"/>
+        </w:rPr>
+        <w:t>Description of Defect:</w:t>
+      </w:r>
+    </w:p>
+    <w:p>
+      <w:pPr>
+        <w:pStyle w:val="ListParagraph"/>
+        <w:numPr>
+          <w:ilvl w:val="1"/>
+          <w:numId w:val="19"/>
+        </w:numPr>
+        <w:tabs>
+          <w:tab w:val="left" w:pos="1440"/>
+        </w:tabs>
+        <w:rPr>
+          <w:rFonts w:cs="Arial"/>
+          <w:szCs w:val="24"/>
+        </w:rPr>
+      </w:pPr>
+      <w:r>
+        <w:rPr>
+          <w:rFonts w:cs="Arial"/>
+          <w:szCs w:val="24"/>
+        </w:rPr>
+        <w:t>Does not validate any of the fields</w:t>
+      </w:r>
+    </w:p>
+    <w:p>
+      <w:pPr>
+        <w:pStyle w:val="ListParagraph"/>
+        <w:numPr>
+          <w:ilvl w:val="0"/>
+          <w:numId w:val="15"/>
+        </w:numPr>
+        <w:tabs>
+          <w:tab w:val="left" w:pos="1440"/>
+        </w:tabs>
+        <w:rPr>
+          <w:rFonts w:cs="Arial"/>
+          <w:szCs w:val="24"/>
+        </w:rPr>
+      </w:pPr>
+      <w:r>
+        <w:rPr>
+          <w:rFonts w:cs="Arial"/>
+          <w:szCs w:val="24"/>
+        </w:rPr>
+        <w:t>Home Page Module</w:t>
+      </w:r>
+    </w:p>
+    <w:p>
+      <w:pPr>
+        <w:pStyle w:val="ListParagraph"/>
+        <w:numPr>
+          <w:ilvl w:val="0"/>
+          <w:numId w:val="19"/>
+        </w:numPr>
+        <w:tabs>
+          <w:tab w:val="left" w:pos="1440"/>
+        </w:tabs>
+        <w:rPr>
+          <w:rFonts w:cs="Arial"/>
+          <w:szCs w:val="24"/>
+        </w:rPr>
+      </w:pPr>
+      <w:r>
+        <w:rPr>
+          <w:rFonts w:cs="Arial"/>
+          <w:szCs w:val="24"/>
+        </w:rPr>
+        <w:t>Description of Defect:</w:t>
+      </w:r>
+    </w:p>
+    <w:p>
+      <w:pPr>
+        <w:pStyle w:val="ListParagraph"/>
+        <w:numPr>
+          <w:ilvl w:val="1"/>
+          <w:numId w:val="19"/>
+        </w:numPr>
+        <w:tabs>
+          <w:tab w:val="left" w:pos="1440"/>
+        </w:tabs>
+        <w:rPr>
+          <w:rFonts w:cs="Arial"/>
+          <w:szCs w:val="24"/>
+        </w:rPr>
+      </w:pPr>
+      <w:r>
+        <w:rPr>
+          <w:rFonts w:cs="Arial"/>
+          <w:szCs w:val="24"/>
+        </w:rPr>
+        <w:t>Does not display completed jobs until refreshed</w:t>
+      </w:r>
+    </w:p>
+    <w:p>
+      <w:pPr>
+        <w:pStyle w:val="ListParagraph"/>
+        <w:numPr>
+          <w:ilvl w:val="1"/>
+          <w:numId w:val="19"/>
+        </w:numPr>
+        <w:tabs>
+          <w:tab w:val="left" w:pos="1440"/>
+        </w:tabs>
+        <w:rPr>
+          <w:rFonts w:cs="Arial"/>
+          <w:szCs w:val="24"/>
+        </w:rPr>
+      </w:pPr>
+      <w:r>
+        <w:rPr>
+          <w:rFonts w:cs="Arial"/>
+          <w:szCs w:val="24"/>
+        </w:rPr>
+        <w:t>However, the database is properly updated</w:t>
+      </w:r>
+    </w:p>
+    <w:p>
+      <w:pPr>
+        <w:tabs>
+          <w:tab w:val="left" w:pos="1440"/>
+        </w:tabs>
+        <w:rPr>
+          <w:rFonts w:cs="Arial"/>
+          <w:szCs w:val="24"/>
+        </w:rPr>
+      </w:pPr>
+    </w:p>
+    <w:p>
+      <w:pPr>
+        <w:tabs>
+          <w:tab w:val="left" w:pos="1440"/>
+        </w:tabs>
+        <w:rPr>
+          <w:rFonts w:cs="Arial"/>
+          <w:szCs w:val="24"/>
+        </w:rPr>
+      </w:pPr>
+    </w:p>
+    <w:p>
+      <w:pPr>
+        <w:tabs>
+          <w:tab w:val="left" w:pos="1440"/>
+        </w:tabs>
+        <w:rPr>
+          <w:rFonts w:cs="Arial"/>
+          <w:szCs w:val="24"/>
+        </w:rPr>
+      </w:pPr>
+    </w:p>
+    <w:p>
+      <w:pPr>
+        <w:tabs>
+          <w:tab w:val="left" w:pos="1440"/>
+        </w:tabs>
+        <w:rPr>
+          <w:rFonts w:cs="Arial"/>
+          <w:szCs w:val="24"/>
+        </w:rPr>
+      </w:pPr>
+    </w:p>
+    <w:p>
+      <w:pPr>
+        <w:tabs>
+          <w:tab w:val="left" w:pos="1440"/>
+        </w:tabs>
+        <w:rPr>
+          <w:rFonts w:cs="Arial"/>
+          <w:szCs w:val="24"/>
+        </w:rPr>
+      </w:pPr>
+    </w:p>
+    <w:p>
+      <w:pPr>
+        <w:tabs>
+          <w:tab w:val="left" w:pos="1440"/>
+        </w:tabs>
+        <w:rPr>
+          <w:rFonts w:cs="Arial"/>
+          <w:szCs w:val="24"/>
+        </w:rPr>
+      </w:pPr>
+    </w:p>
+    <w:p>
+      <w:pPr>
+        <w:tabs>
+          <w:tab w:val="left" w:pos="1440"/>
+        </w:tabs>
+        <w:rPr>
+          <w:rFonts w:cs="Arial"/>
+          <w:szCs w:val="24"/>
+        </w:rPr>
+      </w:pPr>
+    </w:p>
+    <w:p>
+      <w:pPr>
+        <w:tabs>
+          <w:tab w:val="left" w:pos="1440"/>
+        </w:tabs>
+        <w:rPr>
+          <w:rFonts w:cs="Arial"/>
+          <w:szCs w:val="24"/>
+        </w:rPr>
+      </w:pPr>
+    </w:p>
+    <w:p>
+      <w:pPr>
+        <w:tabs>
+          <w:tab w:val="left" w:pos="1440"/>
+        </w:tabs>
+        <w:rPr>
+          <w:rFonts w:cs="Arial"/>
+          <w:szCs w:val="24"/>
+        </w:rPr>
+      </w:pPr>
+    </w:p>
+    <w:p>
+      <w:pPr>
+        <w:tabs>
+          <w:tab w:val="left" w:pos="1440"/>
+        </w:tabs>
+        <w:rPr>
+          <w:rFonts w:cs="Arial"/>
+          <w:szCs w:val="24"/>
+        </w:rPr>
+      </w:pPr>
+    </w:p>
+    <w:p>
+      <w:pPr>
+        <w:tabs>
+          <w:tab w:val="left" w:pos="1440"/>
+        </w:tabs>
+        <w:rPr>
+          <w:rFonts w:cs="Arial"/>
+          <w:szCs w:val="24"/>
+        </w:rPr>
+      </w:pPr>
+    </w:p>
+    <w:p>
+      <w:pPr>
+        <w:tabs>
+          <w:tab w:val="left" w:pos="1440"/>
+        </w:tabs>
+        <w:rPr>
+          <w:rFonts w:cs="Arial"/>
+          <w:szCs w:val="24"/>
+        </w:rPr>
+      </w:pPr>
+    </w:p>
+    <w:p>
+      <w:pPr>
+        <w:tabs>
+          <w:tab w:val="left" w:pos="1440"/>
+        </w:tabs>
+        <w:rPr>
+          <w:rFonts w:cs="Arial"/>
+          <w:szCs w:val="24"/>
+        </w:rPr>
+      </w:pPr>
+    </w:p>
+    <w:p>
+      <w:pPr>
+        <w:tabs>
+          <w:tab w:val="left" w:pos="1440"/>
+        </w:tabs>
+        <w:rPr>
+          <w:rFonts w:cs="Arial"/>
+          <w:szCs w:val="24"/>
+        </w:rPr>
+      </w:pPr>
+    </w:p>
+    <w:p>
+      <w:pPr>
+        <w:tabs>
+          <w:tab w:val="left" w:pos="1440"/>
+        </w:tabs>
+        <w:rPr>
+          <w:rFonts w:cs="Arial"/>
+          <w:szCs w:val="24"/>
+        </w:rPr>
+      </w:pPr>
+    </w:p>
+    <w:p>
+      <w:pPr>
+        <w:tabs>
+          <w:tab w:val="left" w:pos="1440"/>
+        </w:tabs>
+        <w:rPr>
+          <w:rFonts w:cs="Arial"/>
+          <w:szCs w:val="24"/>
+        </w:rPr>
+      </w:pPr>
+    </w:p>
+    <w:p>
+      <w:pPr>
+        <w:tabs>
+          <w:tab w:val="left" w:pos="1440"/>
+        </w:tabs>
+        <w:rPr>
+          <w:rFonts w:cs="Arial"/>
+          <w:szCs w:val="24"/>
+        </w:rPr>
+      </w:pPr>
+    </w:p>
+    <w:p>
+      <w:pPr>
+        <w:tabs>
+          <w:tab w:val="left" w:pos="1440"/>
+        </w:tabs>
+        <w:rPr>
+          <w:rFonts w:cs="Arial"/>
+          <w:szCs w:val="24"/>
+        </w:rPr>
+      </w:pPr>
+    </w:p>
+    <w:p>
+      <w:pPr>
+        <w:tabs>
+          <w:tab w:val="left" w:pos="1440"/>
+        </w:tabs>
+        <w:rPr>
+          <w:rFonts w:cs="Arial"/>
+          <w:szCs w:val="24"/>
+        </w:rPr>
+      </w:pPr>
+    </w:p>
+    <w:p>
+      <w:pPr>
+        <w:tabs>
+          <w:tab w:val="left" w:pos="1440"/>
+        </w:tabs>
+        <w:rPr>
+          <w:rFonts w:cs="Arial"/>
+          <w:szCs w:val="24"/>
+        </w:rPr>
+      </w:pPr>
+    </w:p>
+    <w:p>
+      <w:pPr>
+        <w:tabs>
+          <w:tab w:val="left" w:pos="1440"/>
+        </w:tabs>
+        <w:rPr>
+          <w:rFonts w:cs="Arial"/>
+          <w:szCs w:val="24"/>
+        </w:rPr>
+      </w:pPr>
+    </w:p>
+    <w:p>
+      <w:pPr>
+        <w:tabs>
+          <w:tab w:val="left" w:pos="1440"/>
+        </w:tabs>
+        <w:rPr>
+          <w:rFonts w:cs="Arial"/>
+          <w:szCs w:val="24"/>
+        </w:rPr>
+      </w:pPr>
+    </w:p>
+    <w:p>
+      <w:pPr>
+        <w:tabs>
+          <w:tab w:val="left" w:pos="1440"/>
+        </w:tabs>
+        <w:rPr>
+          <w:rFonts w:cs="Arial"/>
+          <w:szCs w:val="24"/>
+        </w:rPr>
+      </w:pPr>
+    </w:p>
+    <w:p>
+      <w:pPr>
+        <w:tabs>
+          <w:tab w:val="left" w:pos="1440"/>
+        </w:tabs>
+        <w:rPr>
+          <w:rFonts w:cs="Arial"/>
+          <w:szCs w:val="24"/>
+        </w:rPr>
+      </w:pPr>
+    </w:p>
+    <w:p>
+      <w:pPr>
+        <w:tabs>
+          <w:tab w:val="left" w:pos="1440"/>
+        </w:tabs>
+        <w:rPr>
+          <w:rFonts w:cs="Arial"/>
+          <w:szCs w:val="24"/>
+        </w:rPr>
+      </w:pPr>
+    </w:p>
+    <w:p>
+      <w:pPr>
+        <w:tabs>
+          <w:tab w:val="left" w:pos="1440"/>
+        </w:tabs>
+        <w:rPr>
+          <w:rFonts w:cs="Arial"/>
+          <w:szCs w:val="24"/>
+        </w:rPr>
+      </w:pPr>
+    </w:p>
+    <w:p>
+      <w:pPr>
+        <w:tabs>
+          <w:tab w:val="left" w:pos="1440"/>
+        </w:tabs>
+        <w:rPr>
+          <w:rFonts w:cs="Arial"/>
+          <w:szCs w:val="24"/>
+        </w:rPr>
+      </w:pPr>
+    </w:p>
+    <w:p>
+      <w:pPr>
+        <w:tabs>
+          <w:tab w:val="left" w:pos="1440"/>
+        </w:tabs>
+        <w:rPr>
+          <w:rFonts w:cs="Arial"/>
+          <w:szCs w:val="24"/>
+        </w:rPr>
+      </w:pPr>
+    </w:p>
+    <w:p>
+      <w:pPr>
+        <w:tabs>
+          <w:tab w:val="left" w:pos="1440"/>
+        </w:tabs>
+        <w:rPr>
+          <w:rFonts w:cs="Arial"/>
+          <w:szCs w:val="24"/>
+        </w:rPr>
+      </w:pPr>
+    </w:p>
+    <w:p>
+      <w:pPr>
+        <w:tabs>
+          <w:tab w:val="left" w:pos="1440"/>
+        </w:tabs>
+        <w:rPr>
+          <w:rFonts w:cs="Arial"/>
+          <w:szCs w:val="24"/>
+        </w:rPr>
+      </w:pPr>
+      <w:r>
+        <w:rPr>
+          <w:b/>
+          <w:szCs w:val="24"/>
+        </w:rPr>
         <w:lastRenderedPageBreak/>
-        <w:t>Registration gives a valid message to user upon creation but does not redirect the user back to the home page</w:t>
-      </w:r>
-      <w:r>
-        <w:br w:type="page"/>
-      </w:r>
-    </w:p>
-    <w:p>
-      <w:pPr>
-        <w:pStyle w:val="TextBodyIndent"/>
-        <w:rPr>
-          <w:szCs w:val="24"/>
-        </w:rPr>
-      </w:pPr>
+        <w:t>Appendix</w:t>
+      </w:r>
       <w:r>
         <w:rPr>
           <w:b/>
           <w:szCs w:val="24"/>
         </w:rPr>
-        <w:lastRenderedPageBreak/>
-        <w:t>Appendix B – Team Review Sign-off</w:t>
+        <w:t xml:space="preserve"> A</w:t>
+      </w:r>
+      <w:r>
+        <w:rPr>
+          <w:b/>
+          <w:szCs w:val="24"/>
+        </w:rPr>
+        <w:t xml:space="preserve"> – Team Review Sign-off</w:t>
       </w:r>
     </w:p>
     <w:p>
@@ -2825,21 +3451,7 @@
         <w:rPr>
           <w:szCs w:val="24"/>
         </w:rPr>
-        <w:t xml:space="preserve">Anil </w:t>
-      </w:r>
-      <w:proofErr w:type="spellStart"/>
-      <w:r>
-        <w:rPr>
-          <w:szCs w:val="24"/>
-        </w:rPr>
-        <w:t>Kendir</w:t>
-      </w:r>
-      <w:proofErr w:type="spellEnd"/>
-      <w:r>
-        <w:rPr>
-          <w:szCs w:val="24"/>
-        </w:rPr>
-        <w:t xml:space="preserve">: _______________________________________ </w:t>
+        <w:t xml:space="preserve">Anil Kendir: _______________________________________ </w:t>
       </w:r>
       <w:r>
         <w:rPr>
@@ -3020,7 +3632,13 @@
           <w:b/>
         </w:rPr>
         <w:lastRenderedPageBreak/>
-        <w:t>Appendix C – Document Contributions</w:t>
+        <w:t>Appendix B</w:t>
+      </w:r>
+      <w:r>
+        <w:rPr>
+          <w:b/>
+        </w:rPr>
+        <w:t xml:space="preserve"> – Document Contributions</w:t>
       </w:r>
     </w:p>
     <w:p>
@@ -3035,13 +3653,8 @@
         <w:ind w:left="0"/>
       </w:pPr>
       <w:r>
-        <w:t xml:space="preserve">Anil </w:t>
-      </w:r>
-      <w:proofErr w:type="spellStart"/>
-      <w:r>
-        <w:t>Kendir</w:t>
-      </w:r>
-      <w:proofErr w:type="spellEnd"/>
+        <w:t>Anil Kendir</w:t>
+      </w:r>
     </w:p>
     <w:p>
       <w:pPr>
@@ -3125,6 +3738,19 @@
       </w:pPr>
       <w:r>
         <w:t>Tristan Adams</w:t>
+      </w:r>
+    </w:p>
+    <w:p>
+      <w:pPr>
+        <w:pStyle w:val="TextBodyIndent"/>
+        <w:numPr>
+          <w:ilvl w:val="0"/>
+          <w:numId w:val="19"/>
+        </w:numPr>
+        <w:ind w:left="720"/>
+      </w:pPr>
+      <w:r>
+        <w:t>Completed edits and additions for Spiral 2</w:t>
       </w:r>
     </w:p>
     <w:sectPr>
@@ -3323,9 +3949,9 @@
       <w:lvlJc w:val="left"/>
       <w:pPr>
         <w:tabs>
-          <w:tab w:val="num" w:pos="720"/>
-        </w:tabs>
-        <w:ind w:left="720" w:hanging="360"/>
+          <w:tab w:val="num" w:pos="0"/>
+        </w:tabs>
+        <w:ind w:left="0" w:hanging="360"/>
       </w:pPr>
       <w:rPr>
         <w:rFonts w:ascii="Symbol" w:hAnsi="Symbol" w:cs="Symbol" w:hint="default"/>
@@ -3340,9 +3966,9 @@
       <w:lvlJc w:val="left"/>
       <w:pPr>
         <w:tabs>
-          <w:tab w:val="num" w:pos="1440"/>
-        </w:tabs>
-        <w:ind w:left="1440" w:hanging="360"/>
+          <w:tab w:val="num" w:pos="720"/>
+        </w:tabs>
+        <w:ind w:left="720" w:hanging="360"/>
       </w:pPr>
       <w:rPr>
         <w:rFonts w:ascii="Courier New" w:hAnsi="Courier New" w:cs="Courier New" w:hint="default"/>
@@ -3357,9 +3983,9 @@
       <w:lvlJc w:val="left"/>
       <w:pPr>
         <w:tabs>
-          <w:tab w:val="num" w:pos="2160"/>
-        </w:tabs>
-        <w:ind w:left="2160" w:hanging="360"/>
+          <w:tab w:val="num" w:pos="1440"/>
+        </w:tabs>
+        <w:ind w:left="1440" w:hanging="360"/>
       </w:pPr>
       <w:rPr>
         <w:rFonts w:ascii="Wingdings" w:hAnsi="Wingdings" w:cs="Wingdings" w:hint="default"/>
@@ -3373,9 +3999,9 @@
       <w:lvlJc w:val="left"/>
       <w:pPr>
         <w:tabs>
-          <w:tab w:val="num" w:pos="2880"/>
-        </w:tabs>
-        <w:ind w:left="2880" w:hanging="360"/>
+          <w:tab w:val="num" w:pos="2160"/>
+        </w:tabs>
+        <w:ind w:left="2160" w:hanging="360"/>
       </w:pPr>
       <w:rPr>
         <w:rFonts w:ascii="Wingdings" w:hAnsi="Wingdings" w:cs="Wingdings" w:hint="default"/>
@@ -3389,9 +4015,9 @@
       <w:lvlJc w:val="left"/>
       <w:pPr>
         <w:tabs>
-          <w:tab w:val="num" w:pos="3600"/>
-        </w:tabs>
-        <w:ind w:left="3600" w:hanging="360"/>
+          <w:tab w:val="num" w:pos="2880"/>
+        </w:tabs>
+        <w:ind w:left="2880" w:hanging="360"/>
       </w:pPr>
       <w:rPr>
         <w:rFonts w:ascii="Wingdings" w:hAnsi="Wingdings" w:cs="Wingdings" w:hint="default"/>
@@ -3405,9 +4031,9 @@
       <w:lvlJc w:val="left"/>
       <w:pPr>
         <w:tabs>
-          <w:tab w:val="num" w:pos="4320"/>
-        </w:tabs>
-        <w:ind w:left="4320" w:hanging="360"/>
+          <w:tab w:val="num" w:pos="3600"/>
+        </w:tabs>
+        <w:ind w:left="3600" w:hanging="360"/>
       </w:pPr>
       <w:rPr>
         <w:rFonts w:ascii="Wingdings" w:hAnsi="Wingdings" w:cs="Wingdings" w:hint="default"/>
@@ -3421,9 +4047,9 @@
       <w:lvlJc w:val="left"/>
       <w:pPr>
         <w:tabs>
-          <w:tab w:val="num" w:pos="5040"/>
-        </w:tabs>
-        <w:ind w:left="5040" w:hanging="360"/>
+          <w:tab w:val="num" w:pos="4320"/>
+        </w:tabs>
+        <w:ind w:left="4320" w:hanging="360"/>
       </w:pPr>
       <w:rPr>
         <w:rFonts w:ascii="Wingdings" w:hAnsi="Wingdings" w:cs="Wingdings" w:hint="default"/>
@@ -3437,9 +4063,9 @@
       <w:lvlJc w:val="left"/>
       <w:pPr>
         <w:tabs>
-          <w:tab w:val="num" w:pos="5760"/>
-        </w:tabs>
-        <w:ind w:left="5760" w:hanging="360"/>
+          <w:tab w:val="num" w:pos="5040"/>
+        </w:tabs>
+        <w:ind w:left="5040" w:hanging="360"/>
       </w:pPr>
       <w:rPr>
         <w:rFonts w:ascii="Wingdings" w:hAnsi="Wingdings" w:cs="Wingdings" w:hint="default"/>
@@ -3453,9 +4079,9 @@
       <w:lvlJc w:val="left"/>
       <w:pPr>
         <w:tabs>
-          <w:tab w:val="num" w:pos="6480"/>
-        </w:tabs>
-        <w:ind w:left="6480" w:hanging="360"/>
+          <w:tab w:val="num" w:pos="5760"/>
+        </w:tabs>
+        <w:ind w:left="5760" w:hanging="360"/>
       </w:pPr>
       <w:rPr>
         <w:rFonts w:ascii="Wingdings" w:hAnsi="Wingdings" w:cs="Wingdings" w:hint="default"/>
@@ -3722,6 +4348,205 @@
     </w:lvl>
   </w:abstractNum>
   <w:abstractNum w:abstractNumId="3" w15:restartNumberingAfterBreak="0">
+    <w:nsid w:val="23900BAD"/>
+    <w:multiLevelType w:val="hybridMultilevel"/>
+    <w:tmpl w:val="451C8F3C"/>
+    <w:lvl w:ilvl="0" w:tplc="0409000F">
+      <w:start w:val="1"/>
+      <w:numFmt w:val="decimal"/>
+      <w:lvlText w:val="%1."/>
+      <w:lvlJc w:val="left"/>
+      <w:pPr>
+        <w:ind w:left="720" w:hanging="360"/>
+      </w:pPr>
+    </w:lvl>
+    <w:lvl w:ilvl="1" w:tplc="04090019" w:tentative="1">
+      <w:start w:val="1"/>
+      <w:numFmt w:val="lowerLetter"/>
+      <w:lvlText w:val="%2."/>
+      <w:lvlJc w:val="left"/>
+      <w:pPr>
+        <w:ind w:left="1440" w:hanging="360"/>
+      </w:pPr>
+    </w:lvl>
+    <w:lvl w:ilvl="2" w:tplc="0409001B" w:tentative="1">
+      <w:start w:val="1"/>
+      <w:numFmt w:val="lowerRoman"/>
+      <w:lvlText w:val="%3."/>
+      <w:lvlJc w:val="right"/>
+      <w:pPr>
+        <w:ind w:left="2160" w:hanging="180"/>
+      </w:pPr>
+    </w:lvl>
+    <w:lvl w:ilvl="3" w:tplc="0409000F" w:tentative="1">
+      <w:start w:val="1"/>
+      <w:numFmt w:val="decimal"/>
+      <w:lvlText w:val="%4."/>
+      <w:lvlJc w:val="left"/>
+      <w:pPr>
+        <w:ind w:left="2880" w:hanging="360"/>
+      </w:pPr>
+    </w:lvl>
+    <w:lvl w:ilvl="4" w:tplc="04090019" w:tentative="1">
+      <w:start w:val="1"/>
+      <w:numFmt w:val="lowerLetter"/>
+      <w:lvlText w:val="%5."/>
+      <w:lvlJc w:val="left"/>
+      <w:pPr>
+        <w:ind w:left="3600" w:hanging="360"/>
+      </w:pPr>
+    </w:lvl>
+    <w:lvl w:ilvl="5" w:tplc="0409001B" w:tentative="1">
+      <w:start w:val="1"/>
+      <w:numFmt w:val="lowerRoman"/>
+      <w:lvlText w:val="%6."/>
+      <w:lvlJc w:val="right"/>
+      <w:pPr>
+        <w:ind w:left="4320" w:hanging="180"/>
+      </w:pPr>
+    </w:lvl>
+    <w:lvl w:ilvl="6" w:tplc="0409000F" w:tentative="1">
+      <w:start w:val="1"/>
+      <w:numFmt w:val="decimal"/>
+      <w:lvlText w:val="%7."/>
+      <w:lvlJc w:val="left"/>
+      <w:pPr>
+        <w:ind w:left="5040" w:hanging="360"/>
+      </w:pPr>
+    </w:lvl>
+    <w:lvl w:ilvl="7" w:tplc="04090019" w:tentative="1">
+      <w:start w:val="1"/>
+      <w:numFmt w:val="lowerLetter"/>
+      <w:lvlText w:val="%8."/>
+      <w:lvlJc w:val="left"/>
+      <w:pPr>
+        <w:ind w:left="5760" w:hanging="360"/>
+      </w:pPr>
+    </w:lvl>
+    <w:lvl w:ilvl="8" w:tplc="0409001B" w:tentative="1">
+      <w:start w:val="1"/>
+      <w:numFmt w:val="lowerRoman"/>
+      <w:lvlText w:val="%9."/>
+      <w:lvlJc w:val="right"/>
+      <w:pPr>
+        <w:ind w:left="6480" w:hanging="180"/>
+      </w:pPr>
+    </w:lvl>
+  </w:abstractNum>
+  <w:abstractNum w:abstractNumId="4" w15:restartNumberingAfterBreak="0">
+    <w:nsid w:val="26CA4E2D"/>
+    <w:multiLevelType w:val="hybridMultilevel"/>
+    <w:tmpl w:val="0DCCAFEA"/>
+    <w:lvl w:ilvl="0" w:tplc="04090001">
+      <w:start w:val="1"/>
+      <w:numFmt w:val="bullet"/>
+      <w:lvlText w:val=""/>
+      <w:lvlJc w:val="left"/>
+      <w:pPr>
+        <w:ind w:left="1080" w:hanging="360"/>
+      </w:pPr>
+      <w:rPr>
+        <w:rFonts w:ascii="Symbol" w:hAnsi="Symbol" w:hint="default"/>
+      </w:rPr>
+    </w:lvl>
+    <w:lvl w:ilvl="1" w:tplc="04090003">
+      <w:start w:val="1"/>
+      <w:numFmt w:val="bullet"/>
+      <w:lvlText w:val="o"/>
+      <w:lvlJc w:val="left"/>
+      <w:pPr>
+        <w:ind w:left="1800" w:hanging="360"/>
+      </w:pPr>
+      <w:rPr>
+        <w:rFonts w:ascii="Courier New" w:hAnsi="Courier New" w:cs="Courier New" w:hint="default"/>
+      </w:rPr>
+    </w:lvl>
+    <w:lvl w:ilvl="2" w:tplc="04090005" w:tentative="1">
+      <w:start w:val="1"/>
+      <w:numFmt w:val="bullet"/>
+      <w:lvlText w:val=""/>
+      <w:lvlJc w:val="left"/>
+      <w:pPr>
+        <w:ind w:left="2520" w:hanging="360"/>
+      </w:pPr>
+      <w:rPr>
+        <w:rFonts w:ascii="Wingdings" w:hAnsi="Wingdings" w:hint="default"/>
+      </w:rPr>
+    </w:lvl>
+    <w:lvl w:ilvl="3" w:tplc="04090001" w:tentative="1">
+      <w:start w:val="1"/>
+      <w:numFmt w:val="bullet"/>
+      <w:lvlText w:val=""/>
+      <w:lvlJc w:val="left"/>
+      <w:pPr>
+        <w:ind w:left="3240" w:hanging="360"/>
+      </w:pPr>
+      <w:rPr>
+        <w:rFonts w:ascii="Symbol" w:hAnsi="Symbol" w:hint="default"/>
+      </w:rPr>
+    </w:lvl>
+    <w:lvl w:ilvl="4" w:tplc="04090003" w:tentative="1">
+      <w:start w:val="1"/>
+      <w:numFmt w:val="bullet"/>
+      <w:lvlText w:val="o"/>
+      <w:lvlJc w:val="left"/>
+      <w:pPr>
+        <w:ind w:left="3960" w:hanging="360"/>
+      </w:pPr>
+      <w:rPr>
+        <w:rFonts w:ascii="Courier New" w:hAnsi="Courier New" w:cs="Courier New" w:hint="default"/>
+      </w:rPr>
+    </w:lvl>
+    <w:lvl w:ilvl="5" w:tplc="04090005" w:tentative="1">
+      <w:start w:val="1"/>
+      <w:numFmt w:val="bullet"/>
+      <w:lvlText w:val=""/>
+      <w:lvlJc w:val="left"/>
+      <w:pPr>
+        <w:ind w:left="4680" w:hanging="360"/>
+      </w:pPr>
+      <w:rPr>
+        <w:rFonts w:ascii="Wingdings" w:hAnsi="Wingdings" w:hint="default"/>
+      </w:rPr>
+    </w:lvl>
+    <w:lvl w:ilvl="6" w:tplc="04090001" w:tentative="1">
+      <w:start w:val="1"/>
+      <w:numFmt w:val="bullet"/>
+      <w:lvlText w:val=""/>
+      <w:lvlJc w:val="left"/>
+      <w:pPr>
+        <w:ind w:left="5400" w:hanging="360"/>
+      </w:pPr>
+      <w:rPr>
+        <w:rFonts w:ascii="Symbol" w:hAnsi="Symbol" w:hint="default"/>
+      </w:rPr>
+    </w:lvl>
+    <w:lvl w:ilvl="7" w:tplc="04090003" w:tentative="1">
+      <w:start w:val="1"/>
+      <w:numFmt w:val="bullet"/>
+      <w:lvlText w:val="o"/>
+      <w:lvlJc w:val="left"/>
+      <w:pPr>
+        <w:ind w:left="6120" w:hanging="360"/>
+      </w:pPr>
+      <w:rPr>
+        <w:rFonts w:ascii="Courier New" w:hAnsi="Courier New" w:cs="Courier New" w:hint="default"/>
+      </w:rPr>
+    </w:lvl>
+    <w:lvl w:ilvl="8" w:tplc="04090005" w:tentative="1">
+      <w:start w:val="1"/>
+      <w:numFmt w:val="bullet"/>
+      <w:lvlText w:val=""/>
+      <w:lvlJc w:val="left"/>
+      <w:pPr>
+        <w:ind w:left="6840" w:hanging="360"/>
+      </w:pPr>
+      <w:rPr>
+        <w:rFonts w:ascii="Wingdings" w:hAnsi="Wingdings" w:hint="default"/>
+      </w:rPr>
+    </w:lvl>
+  </w:abstractNum>
+  <w:abstractNum w:abstractNumId="5" w15:restartNumberingAfterBreak="0">
     <w:nsid w:val="297660D5"/>
     <w:multiLevelType w:val="multilevel"/>
     <w:tmpl w:val="0DAC0332"/>
@@ -3861,7 +4686,7 @@
       </w:rPr>
     </w:lvl>
   </w:abstractNum>
-  <w:abstractNum w:abstractNumId="4" w15:restartNumberingAfterBreak="0">
+  <w:abstractNum w:abstractNumId="6" w15:restartNumberingAfterBreak="0">
     <w:nsid w:val="2AA37CC3"/>
     <w:multiLevelType w:val="multilevel"/>
     <w:tmpl w:val="0BBA3830"/>
@@ -4001,7 +4826,7 @@
       </w:rPr>
     </w:lvl>
   </w:abstractNum>
-  <w:abstractNum w:abstractNumId="5" w15:restartNumberingAfterBreak="0">
+  <w:abstractNum w:abstractNumId="7" w15:restartNumberingAfterBreak="0">
     <w:nsid w:val="2ADE4DED"/>
     <w:multiLevelType w:val="multilevel"/>
     <w:tmpl w:val="A2DA2052"/>
@@ -4114,7 +4939,120 @@
       </w:pPr>
     </w:lvl>
   </w:abstractNum>
-  <w:abstractNum w:abstractNumId="6" w15:restartNumberingAfterBreak="0">
+  <w:abstractNum w:abstractNumId="8" w15:restartNumberingAfterBreak="0">
+    <w:nsid w:val="2F9C228F"/>
+    <w:multiLevelType w:val="hybridMultilevel"/>
+    <w:tmpl w:val="2068B6AA"/>
+    <w:lvl w:ilvl="0" w:tplc="04090001">
+      <w:start w:val="1"/>
+      <w:numFmt w:val="bullet"/>
+      <w:lvlText w:val=""/>
+      <w:lvlJc w:val="left"/>
+      <w:pPr>
+        <w:ind w:left="1080" w:hanging="360"/>
+      </w:pPr>
+      <w:rPr>
+        <w:rFonts w:ascii="Symbol" w:hAnsi="Symbol" w:hint="default"/>
+      </w:rPr>
+    </w:lvl>
+    <w:lvl w:ilvl="1" w:tplc="04090003" w:tentative="1">
+      <w:start w:val="1"/>
+      <w:numFmt w:val="bullet"/>
+      <w:lvlText w:val="o"/>
+      <w:lvlJc w:val="left"/>
+      <w:pPr>
+        <w:ind w:left="1800" w:hanging="360"/>
+      </w:pPr>
+      <w:rPr>
+        <w:rFonts w:ascii="Courier New" w:hAnsi="Courier New" w:cs="Courier New" w:hint="default"/>
+      </w:rPr>
+    </w:lvl>
+    <w:lvl w:ilvl="2" w:tplc="04090005" w:tentative="1">
+      <w:start w:val="1"/>
+      <w:numFmt w:val="bullet"/>
+      <w:lvlText w:val=""/>
+      <w:lvlJc w:val="left"/>
+      <w:pPr>
+        <w:ind w:left="2520" w:hanging="360"/>
+      </w:pPr>
+      <w:rPr>
+        <w:rFonts w:ascii="Wingdings" w:hAnsi="Wingdings" w:hint="default"/>
+      </w:rPr>
+    </w:lvl>
+    <w:lvl w:ilvl="3" w:tplc="04090001" w:tentative="1">
+      <w:start w:val="1"/>
+      <w:numFmt w:val="bullet"/>
+      <w:lvlText w:val=""/>
+      <w:lvlJc w:val="left"/>
+      <w:pPr>
+        <w:ind w:left="3240" w:hanging="360"/>
+      </w:pPr>
+      <w:rPr>
+        <w:rFonts w:ascii="Symbol" w:hAnsi="Symbol" w:hint="default"/>
+      </w:rPr>
+    </w:lvl>
+    <w:lvl w:ilvl="4" w:tplc="04090003" w:tentative="1">
+      <w:start w:val="1"/>
+      <w:numFmt w:val="bullet"/>
+      <w:lvlText w:val="o"/>
+      <w:lvlJc w:val="left"/>
+      <w:pPr>
+        <w:ind w:left="3960" w:hanging="360"/>
+      </w:pPr>
+      <w:rPr>
+        <w:rFonts w:ascii="Courier New" w:hAnsi="Courier New" w:cs="Courier New" w:hint="default"/>
+      </w:rPr>
+    </w:lvl>
+    <w:lvl w:ilvl="5" w:tplc="04090005" w:tentative="1">
+      <w:start w:val="1"/>
+      <w:numFmt w:val="bullet"/>
+      <w:lvlText w:val=""/>
+      <w:lvlJc w:val="left"/>
+      <w:pPr>
+        <w:ind w:left="4680" w:hanging="360"/>
+      </w:pPr>
+      <w:rPr>
+        <w:rFonts w:ascii="Wingdings" w:hAnsi="Wingdings" w:hint="default"/>
+      </w:rPr>
+    </w:lvl>
+    <w:lvl w:ilvl="6" w:tplc="04090001" w:tentative="1">
+      <w:start w:val="1"/>
+      <w:numFmt w:val="bullet"/>
+      <w:lvlText w:val=""/>
+      <w:lvlJc w:val="left"/>
+      <w:pPr>
+        <w:ind w:left="5400" w:hanging="360"/>
+      </w:pPr>
+      <w:rPr>
+        <w:rFonts w:ascii="Symbol" w:hAnsi="Symbol" w:hint="default"/>
+      </w:rPr>
+    </w:lvl>
+    <w:lvl w:ilvl="7" w:tplc="04090003" w:tentative="1">
+      <w:start w:val="1"/>
+      <w:numFmt w:val="bullet"/>
+      <w:lvlText w:val="o"/>
+      <w:lvlJc w:val="left"/>
+      <w:pPr>
+        <w:ind w:left="6120" w:hanging="360"/>
+      </w:pPr>
+      <w:rPr>
+        <w:rFonts w:ascii="Courier New" w:hAnsi="Courier New" w:cs="Courier New" w:hint="default"/>
+      </w:rPr>
+    </w:lvl>
+    <w:lvl w:ilvl="8" w:tplc="04090005" w:tentative="1">
+      <w:start w:val="1"/>
+      <w:numFmt w:val="bullet"/>
+      <w:lvlText w:val=""/>
+      <w:lvlJc w:val="left"/>
+      <w:pPr>
+        <w:ind w:left="6840" w:hanging="360"/>
+      </w:pPr>
+      <w:rPr>
+        <w:rFonts w:ascii="Wingdings" w:hAnsi="Wingdings" w:hint="default"/>
+      </w:rPr>
+    </w:lvl>
+  </w:abstractNum>
+  <w:abstractNum w:abstractNumId="9" w15:restartNumberingAfterBreak="0">
     <w:nsid w:val="377E2E78"/>
     <w:multiLevelType w:val="multilevel"/>
     <w:tmpl w:val="3EB2B026"/>
@@ -4254,7 +5192,7 @@
       </w:rPr>
     </w:lvl>
   </w:abstractNum>
-  <w:abstractNum w:abstractNumId="7" w15:restartNumberingAfterBreak="0">
+  <w:abstractNum w:abstractNumId="10" w15:restartNumberingAfterBreak="0">
     <w:nsid w:val="3C5C4FAD"/>
     <w:multiLevelType w:val="multilevel"/>
     <w:tmpl w:val="E0AA595E"/>
@@ -4376,7 +5314,7 @@
       </w:pPr>
     </w:lvl>
   </w:abstractNum>
-  <w:abstractNum w:abstractNumId="8" w15:restartNumberingAfterBreak="0">
+  <w:abstractNum w:abstractNumId="11" w15:restartNumberingAfterBreak="0">
     <w:nsid w:val="470A08E6"/>
     <w:multiLevelType w:val="multilevel"/>
     <w:tmpl w:val="3EB2B026"/>
@@ -4516,7 +5454,7 @@
       </w:rPr>
     </w:lvl>
   </w:abstractNum>
-  <w:abstractNum w:abstractNumId="9" w15:restartNumberingAfterBreak="0">
+  <w:abstractNum w:abstractNumId="12" w15:restartNumberingAfterBreak="0">
     <w:nsid w:val="59277718"/>
     <w:multiLevelType w:val="multilevel"/>
     <w:tmpl w:val="3B2A4B7C"/>
@@ -4629,7 +5567,260 @@
       </w:pPr>
     </w:lvl>
   </w:abstractNum>
-  <w:abstractNum w:abstractNumId="10" w15:restartNumberingAfterBreak="0">
+  <w:abstractNum w:abstractNumId="13" w15:restartNumberingAfterBreak="0">
+    <w:nsid w:val="5E2B7405"/>
+    <w:multiLevelType w:val="multilevel"/>
+    <w:tmpl w:val="C0366384"/>
+    <w:lvl w:ilvl="0">
+      <w:start w:val="1"/>
+      <w:numFmt w:val="bullet"/>
+      <w:lvlText w:val=""/>
+      <w:lvlJc w:val="left"/>
+      <w:pPr>
+        <w:tabs>
+          <w:tab w:val="num" w:pos="720"/>
+        </w:tabs>
+        <w:ind w:left="720" w:hanging="360"/>
+      </w:pPr>
+      <w:rPr>
+        <w:rFonts w:ascii="Symbol" w:hAnsi="Symbol" w:hint="default"/>
+      </w:rPr>
+    </w:lvl>
+    <w:lvl w:ilvl="1">
+      <w:start w:val="1"/>
+      <w:numFmt w:val="bullet"/>
+      <w:lvlText w:val="◦"/>
+      <w:lvlJc w:val="left"/>
+      <w:pPr>
+        <w:tabs>
+          <w:tab w:val="num" w:pos="1080"/>
+        </w:tabs>
+        <w:ind w:left="1080" w:hanging="360"/>
+      </w:pPr>
+      <w:rPr>
+        <w:rFonts w:ascii="OpenSymbol" w:hAnsi="OpenSymbol" w:cs="OpenSymbol" w:hint="default"/>
+      </w:rPr>
+    </w:lvl>
+    <w:lvl w:ilvl="2">
+      <w:start w:val="1"/>
+      <w:numFmt w:val="bullet"/>
+      <w:lvlText w:val="▪"/>
+      <w:lvlJc w:val="left"/>
+      <w:pPr>
+        <w:tabs>
+          <w:tab w:val="num" w:pos="1440"/>
+        </w:tabs>
+        <w:ind w:left="1440" w:hanging="360"/>
+      </w:pPr>
+      <w:rPr>
+        <w:rFonts w:ascii="OpenSymbol" w:hAnsi="OpenSymbol" w:cs="OpenSymbol" w:hint="default"/>
+      </w:rPr>
+    </w:lvl>
+    <w:lvl w:ilvl="3">
+      <w:start w:val="1"/>
+      <w:numFmt w:val="bullet"/>
+      <w:lvlText w:val=""/>
+      <w:lvlJc w:val="left"/>
+      <w:pPr>
+        <w:tabs>
+          <w:tab w:val="num" w:pos="1800"/>
+        </w:tabs>
+        <w:ind w:left="1800" w:hanging="360"/>
+      </w:pPr>
+      <w:rPr>
+        <w:rFonts w:ascii="Symbol" w:hAnsi="Symbol" w:cs="OpenSymbol" w:hint="default"/>
+      </w:rPr>
+    </w:lvl>
+    <w:lvl w:ilvl="4">
+      <w:start w:val="1"/>
+      <w:numFmt w:val="bullet"/>
+      <w:lvlText w:val="◦"/>
+      <w:lvlJc w:val="left"/>
+      <w:pPr>
+        <w:tabs>
+          <w:tab w:val="num" w:pos="2160"/>
+        </w:tabs>
+        <w:ind w:left="2160" w:hanging="360"/>
+      </w:pPr>
+      <w:rPr>
+        <w:rFonts w:ascii="OpenSymbol" w:hAnsi="OpenSymbol" w:cs="OpenSymbol" w:hint="default"/>
+      </w:rPr>
+    </w:lvl>
+    <w:lvl w:ilvl="5">
+      <w:start w:val="1"/>
+      <w:numFmt w:val="bullet"/>
+      <w:lvlText w:val="▪"/>
+      <w:lvlJc w:val="left"/>
+      <w:pPr>
+        <w:tabs>
+          <w:tab w:val="num" w:pos="2520"/>
+        </w:tabs>
+        <w:ind w:left="2520" w:hanging="360"/>
+      </w:pPr>
+      <w:rPr>
+        <w:rFonts w:ascii="OpenSymbol" w:hAnsi="OpenSymbol" w:cs="OpenSymbol" w:hint="default"/>
+      </w:rPr>
+    </w:lvl>
+    <w:lvl w:ilvl="6">
+      <w:start w:val="1"/>
+      <w:numFmt w:val="bullet"/>
+      <w:lvlText w:val=""/>
+      <w:lvlJc w:val="left"/>
+      <w:pPr>
+        <w:tabs>
+          <w:tab w:val="num" w:pos="2880"/>
+        </w:tabs>
+        <w:ind w:left="2880" w:hanging="360"/>
+      </w:pPr>
+      <w:rPr>
+        <w:rFonts w:ascii="Symbol" w:hAnsi="Symbol" w:cs="OpenSymbol" w:hint="default"/>
+      </w:rPr>
+    </w:lvl>
+    <w:lvl w:ilvl="7">
+      <w:start w:val="1"/>
+      <w:numFmt w:val="bullet"/>
+      <w:lvlText w:val="◦"/>
+      <w:lvlJc w:val="left"/>
+      <w:pPr>
+        <w:tabs>
+          <w:tab w:val="num" w:pos="3240"/>
+        </w:tabs>
+        <w:ind w:left="3240" w:hanging="360"/>
+      </w:pPr>
+      <w:rPr>
+        <w:rFonts w:ascii="OpenSymbol" w:hAnsi="OpenSymbol" w:cs="OpenSymbol" w:hint="default"/>
+      </w:rPr>
+    </w:lvl>
+    <w:lvl w:ilvl="8">
+      <w:start w:val="1"/>
+      <w:numFmt w:val="bullet"/>
+      <w:lvlText w:val="▪"/>
+      <w:lvlJc w:val="left"/>
+      <w:pPr>
+        <w:tabs>
+          <w:tab w:val="num" w:pos="3600"/>
+        </w:tabs>
+        <w:ind w:left="3600" w:hanging="360"/>
+      </w:pPr>
+      <w:rPr>
+        <w:rFonts w:ascii="OpenSymbol" w:hAnsi="OpenSymbol" w:cs="OpenSymbol" w:hint="default"/>
+      </w:rPr>
+    </w:lvl>
+  </w:abstractNum>
+  <w:abstractNum w:abstractNumId="14" w15:restartNumberingAfterBreak="0">
+    <w:nsid w:val="5E7B60CF"/>
+    <w:multiLevelType w:val="hybridMultilevel"/>
+    <w:tmpl w:val="616E28D8"/>
+    <w:lvl w:ilvl="0" w:tplc="04090001">
+      <w:start w:val="1"/>
+      <w:numFmt w:val="bullet"/>
+      <w:lvlText w:val=""/>
+      <w:lvlJc w:val="left"/>
+      <w:pPr>
+        <w:ind w:left="1080" w:hanging="360"/>
+      </w:pPr>
+      <w:rPr>
+        <w:rFonts w:ascii="Symbol" w:hAnsi="Symbol" w:hint="default"/>
+      </w:rPr>
+    </w:lvl>
+    <w:lvl w:ilvl="1" w:tplc="04090003">
+      <w:start w:val="1"/>
+      <w:numFmt w:val="bullet"/>
+      <w:lvlText w:val="o"/>
+      <w:lvlJc w:val="left"/>
+      <w:pPr>
+        <w:ind w:left="1800" w:hanging="360"/>
+      </w:pPr>
+      <w:rPr>
+        <w:rFonts w:ascii="Courier New" w:hAnsi="Courier New" w:cs="Courier New" w:hint="default"/>
+      </w:rPr>
+    </w:lvl>
+    <w:lvl w:ilvl="2" w:tplc="04090005" w:tentative="1">
+      <w:start w:val="1"/>
+      <w:numFmt w:val="bullet"/>
+      <w:lvlText w:val=""/>
+      <w:lvlJc w:val="left"/>
+      <w:pPr>
+        <w:ind w:left="2520" w:hanging="360"/>
+      </w:pPr>
+      <w:rPr>
+        <w:rFonts w:ascii="Wingdings" w:hAnsi="Wingdings" w:hint="default"/>
+      </w:rPr>
+    </w:lvl>
+    <w:lvl w:ilvl="3" w:tplc="04090001" w:tentative="1">
+      <w:start w:val="1"/>
+      <w:numFmt w:val="bullet"/>
+      <w:lvlText w:val=""/>
+      <w:lvlJc w:val="left"/>
+      <w:pPr>
+        <w:ind w:left="3240" w:hanging="360"/>
+      </w:pPr>
+      <w:rPr>
+        <w:rFonts w:ascii="Symbol" w:hAnsi="Symbol" w:hint="default"/>
+      </w:rPr>
+    </w:lvl>
+    <w:lvl w:ilvl="4" w:tplc="04090003" w:tentative="1">
+      <w:start w:val="1"/>
+      <w:numFmt w:val="bullet"/>
+      <w:lvlText w:val="o"/>
+      <w:lvlJc w:val="left"/>
+      <w:pPr>
+        <w:ind w:left="3960" w:hanging="360"/>
+      </w:pPr>
+      <w:rPr>
+        <w:rFonts w:ascii="Courier New" w:hAnsi="Courier New" w:cs="Courier New" w:hint="default"/>
+      </w:rPr>
+    </w:lvl>
+    <w:lvl w:ilvl="5" w:tplc="04090005" w:tentative="1">
+      <w:start w:val="1"/>
+      <w:numFmt w:val="bullet"/>
+      <w:lvlText w:val=""/>
+      <w:lvlJc w:val="left"/>
+      <w:pPr>
+        <w:ind w:left="4680" w:hanging="360"/>
+      </w:pPr>
+      <w:rPr>
+        <w:rFonts w:ascii="Wingdings" w:hAnsi="Wingdings" w:hint="default"/>
+      </w:rPr>
+    </w:lvl>
+    <w:lvl w:ilvl="6" w:tplc="04090001" w:tentative="1">
+      <w:start w:val="1"/>
+      <w:numFmt w:val="bullet"/>
+      <w:lvlText w:val=""/>
+      <w:lvlJc w:val="left"/>
+      <w:pPr>
+        <w:ind w:left="5400" w:hanging="360"/>
+      </w:pPr>
+      <w:rPr>
+        <w:rFonts w:ascii="Symbol" w:hAnsi="Symbol" w:hint="default"/>
+      </w:rPr>
+    </w:lvl>
+    <w:lvl w:ilvl="7" w:tplc="04090003" w:tentative="1">
+      <w:start w:val="1"/>
+      <w:numFmt w:val="bullet"/>
+      <w:lvlText w:val="o"/>
+      <w:lvlJc w:val="left"/>
+      <w:pPr>
+        <w:ind w:left="6120" w:hanging="360"/>
+      </w:pPr>
+      <w:rPr>
+        <w:rFonts w:ascii="Courier New" w:hAnsi="Courier New" w:cs="Courier New" w:hint="default"/>
+      </w:rPr>
+    </w:lvl>
+    <w:lvl w:ilvl="8" w:tplc="04090005" w:tentative="1">
+      <w:start w:val="1"/>
+      <w:numFmt w:val="bullet"/>
+      <w:lvlText w:val=""/>
+      <w:lvlJc w:val="left"/>
+      <w:pPr>
+        <w:ind w:left="6840" w:hanging="360"/>
+      </w:pPr>
+      <w:rPr>
+        <w:rFonts w:ascii="Wingdings" w:hAnsi="Wingdings" w:hint="default"/>
+      </w:rPr>
+    </w:lvl>
+  </w:abstractNum>
+  <w:abstractNum w:abstractNumId="15" w15:restartNumberingAfterBreak="0">
     <w:nsid w:val="63C26639"/>
     <w:multiLevelType w:val="multilevel"/>
     <w:tmpl w:val="A9F0D1EA"/>
@@ -4742,7 +5933,7 @@
       </w:pPr>
     </w:lvl>
   </w:abstractNum>
-  <w:abstractNum w:abstractNumId="11" w15:restartNumberingAfterBreak="0">
+  <w:abstractNum w:abstractNumId="16" w15:restartNumberingAfterBreak="0">
     <w:nsid w:val="6C4A2AF8"/>
     <w:multiLevelType w:val="multilevel"/>
     <w:tmpl w:val="C0366384"/>
@@ -4882,7 +6073,120 @@
       </w:rPr>
     </w:lvl>
   </w:abstractNum>
-  <w:abstractNum w:abstractNumId="12" w15:restartNumberingAfterBreak="0">
+  <w:abstractNum w:abstractNumId="17" w15:restartNumberingAfterBreak="0">
+    <w:nsid w:val="6E701A83"/>
+    <w:multiLevelType w:val="hybridMultilevel"/>
+    <w:tmpl w:val="ECCC1744"/>
+    <w:lvl w:ilvl="0" w:tplc="04090001">
+      <w:start w:val="1"/>
+      <w:numFmt w:val="bullet"/>
+      <w:lvlText w:val=""/>
+      <w:lvlJc w:val="left"/>
+      <w:pPr>
+        <w:ind w:left="1080" w:hanging="360"/>
+      </w:pPr>
+      <w:rPr>
+        <w:rFonts w:ascii="Symbol" w:hAnsi="Symbol" w:hint="default"/>
+      </w:rPr>
+    </w:lvl>
+    <w:lvl w:ilvl="1" w:tplc="04090003">
+      <w:start w:val="1"/>
+      <w:numFmt w:val="bullet"/>
+      <w:lvlText w:val="o"/>
+      <w:lvlJc w:val="left"/>
+      <w:pPr>
+        <w:ind w:left="1800" w:hanging="360"/>
+      </w:pPr>
+      <w:rPr>
+        <w:rFonts w:ascii="Courier New" w:hAnsi="Courier New" w:cs="Courier New" w:hint="default"/>
+      </w:rPr>
+    </w:lvl>
+    <w:lvl w:ilvl="2" w:tplc="04090005" w:tentative="1">
+      <w:start w:val="1"/>
+      <w:numFmt w:val="bullet"/>
+      <w:lvlText w:val=""/>
+      <w:lvlJc w:val="left"/>
+      <w:pPr>
+        <w:ind w:left="2520" w:hanging="360"/>
+      </w:pPr>
+      <w:rPr>
+        <w:rFonts w:ascii="Wingdings" w:hAnsi="Wingdings" w:hint="default"/>
+      </w:rPr>
+    </w:lvl>
+    <w:lvl w:ilvl="3" w:tplc="04090001" w:tentative="1">
+      <w:start w:val="1"/>
+      <w:numFmt w:val="bullet"/>
+      <w:lvlText w:val=""/>
+      <w:lvlJc w:val="left"/>
+      <w:pPr>
+        <w:ind w:left="3240" w:hanging="360"/>
+      </w:pPr>
+      <w:rPr>
+        <w:rFonts w:ascii="Symbol" w:hAnsi="Symbol" w:hint="default"/>
+      </w:rPr>
+    </w:lvl>
+    <w:lvl w:ilvl="4" w:tplc="04090003" w:tentative="1">
+      <w:start w:val="1"/>
+      <w:numFmt w:val="bullet"/>
+      <w:lvlText w:val="o"/>
+      <w:lvlJc w:val="left"/>
+      <w:pPr>
+        <w:ind w:left="3960" w:hanging="360"/>
+      </w:pPr>
+      <w:rPr>
+        <w:rFonts w:ascii="Courier New" w:hAnsi="Courier New" w:cs="Courier New" w:hint="default"/>
+      </w:rPr>
+    </w:lvl>
+    <w:lvl w:ilvl="5" w:tplc="04090005" w:tentative="1">
+      <w:start w:val="1"/>
+      <w:numFmt w:val="bullet"/>
+      <w:lvlText w:val=""/>
+      <w:lvlJc w:val="left"/>
+      <w:pPr>
+        <w:ind w:left="4680" w:hanging="360"/>
+      </w:pPr>
+      <w:rPr>
+        <w:rFonts w:ascii="Wingdings" w:hAnsi="Wingdings" w:hint="default"/>
+      </w:rPr>
+    </w:lvl>
+    <w:lvl w:ilvl="6" w:tplc="04090001" w:tentative="1">
+      <w:start w:val="1"/>
+      <w:numFmt w:val="bullet"/>
+      <w:lvlText w:val=""/>
+      <w:lvlJc w:val="left"/>
+      <w:pPr>
+        <w:ind w:left="5400" w:hanging="360"/>
+      </w:pPr>
+      <w:rPr>
+        <w:rFonts w:ascii="Symbol" w:hAnsi="Symbol" w:hint="default"/>
+      </w:rPr>
+    </w:lvl>
+    <w:lvl w:ilvl="7" w:tplc="04090003" w:tentative="1">
+      <w:start w:val="1"/>
+      <w:numFmt w:val="bullet"/>
+      <w:lvlText w:val="o"/>
+      <w:lvlJc w:val="left"/>
+      <w:pPr>
+        <w:ind w:left="6120" w:hanging="360"/>
+      </w:pPr>
+      <w:rPr>
+        <w:rFonts w:ascii="Courier New" w:hAnsi="Courier New" w:cs="Courier New" w:hint="default"/>
+      </w:rPr>
+    </w:lvl>
+    <w:lvl w:ilvl="8" w:tplc="04090005" w:tentative="1">
+      <w:start w:val="1"/>
+      <w:numFmt w:val="bullet"/>
+      <w:lvlText w:val=""/>
+      <w:lvlJc w:val="left"/>
+      <w:pPr>
+        <w:ind w:left="6840" w:hanging="360"/>
+      </w:pPr>
+      <w:rPr>
+        <w:rFonts w:ascii="Wingdings" w:hAnsi="Wingdings" w:hint="default"/>
+      </w:rPr>
+    </w:lvl>
+  </w:abstractNum>
+  <w:abstractNum w:abstractNumId="18" w15:restartNumberingAfterBreak="0">
     <w:nsid w:val="719E7883"/>
     <w:multiLevelType w:val="multilevel"/>
     <w:tmpl w:val="C0366384"/>
@@ -5022,7 +6326,7 @@
       </w:rPr>
     </w:lvl>
   </w:abstractNum>
-  <w:abstractNum w:abstractNumId="13" w15:restartNumberingAfterBreak="0">
+  <w:abstractNum w:abstractNumId="19" w15:restartNumberingAfterBreak="0">
     <w:nsid w:val="74716046"/>
     <w:multiLevelType w:val="multilevel"/>
     <w:tmpl w:val="3EB2B026"/>
@@ -5160,6 +6464,259 @@
       <w:rPr>
         <w:rFonts w:ascii="OpenSymbol" w:hAnsi="OpenSymbol" w:cs="OpenSymbol" w:hint="default"/>
       </w:rPr>
+    </w:lvl>
+  </w:abstractNum>
+  <w:abstractNum w:abstractNumId="20" w15:restartNumberingAfterBreak="0">
+    <w:nsid w:val="754F1AAF"/>
+    <w:multiLevelType w:val="multilevel"/>
+    <w:tmpl w:val="C0366384"/>
+    <w:lvl w:ilvl="0">
+      <w:start w:val="1"/>
+      <w:numFmt w:val="bullet"/>
+      <w:lvlText w:val=""/>
+      <w:lvlJc w:val="left"/>
+      <w:pPr>
+        <w:tabs>
+          <w:tab w:val="num" w:pos="720"/>
+        </w:tabs>
+        <w:ind w:left="720" w:hanging="360"/>
+      </w:pPr>
+      <w:rPr>
+        <w:rFonts w:ascii="Symbol" w:hAnsi="Symbol" w:hint="default"/>
+      </w:rPr>
+    </w:lvl>
+    <w:lvl w:ilvl="1">
+      <w:start w:val="1"/>
+      <w:numFmt w:val="bullet"/>
+      <w:lvlText w:val="◦"/>
+      <w:lvlJc w:val="left"/>
+      <w:pPr>
+        <w:tabs>
+          <w:tab w:val="num" w:pos="1080"/>
+        </w:tabs>
+        <w:ind w:left="1080" w:hanging="360"/>
+      </w:pPr>
+      <w:rPr>
+        <w:rFonts w:ascii="OpenSymbol" w:hAnsi="OpenSymbol" w:cs="OpenSymbol" w:hint="default"/>
+      </w:rPr>
+    </w:lvl>
+    <w:lvl w:ilvl="2">
+      <w:start w:val="1"/>
+      <w:numFmt w:val="bullet"/>
+      <w:lvlText w:val="▪"/>
+      <w:lvlJc w:val="left"/>
+      <w:pPr>
+        <w:tabs>
+          <w:tab w:val="num" w:pos="1440"/>
+        </w:tabs>
+        <w:ind w:left="1440" w:hanging="360"/>
+      </w:pPr>
+      <w:rPr>
+        <w:rFonts w:ascii="OpenSymbol" w:hAnsi="OpenSymbol" w:cs="OpenSymbol" w:hint="default"/>
+      </w:rPr>
+    </w:lvl>
+    <w:lvl w:ilvl="3">
+      <w:start w:val="1"/>
+      <w:numFmt w:val="bullet"/>
+      <w:lvlText w:val=""/>
+      <w:lvlJc w:val="left"/>
+      <w:pPr>
+        <w:tabs>
+          <w:tab w:val="num" w:pos="1800"/>
+        </w:tabs>
+        <w:ind w:left="1800" w:hanging="360"/>
+      </w:pPr>
+      <w:rPr>
+        <w:rFonts w:ascii="Symbol" w:hAnsi="Symbol" w:cs="OpenSymbol" w:hint="default"/>
+      </w:rPr>
+    </w:lvl>
+    <w:lvl w:ilvl="4">
+      <w:start w:val="1"/>
+      <w:numFmt w:val="bullet"/>
+      <w:lvlText w:val="◦"/>
+      <w:lvlJc w:val="left"/>
+      <w:pPr>
+        <w:tabs>
+          <w:tab w:val="num" w:pos="2160"/>
+        </w:tabs>
+        <w:ind w:left="2160" w:hanging="360"/>
+      </w:pPr>
+      <w:rPr>
+        <w:rFonts w:ascii="OpenSymbol" w:hAnsi="OpenSymbol" w:cs="OpenSymbol" w:hint="default"/>
+      </w:rPr>
+    </w:lvl>
+    <w:lvl w:ilvl="5">
+      <w:start w:val="1"/>
+      <w:numFmt w:val="bullet"/>
+      <w:lvlText w:val="▪"/>
+      <w:lvlJc w:val="left"/>
+      <w:pPr>
+        <w:tabs>
+          <w:tab w:val="num" w:pos="2520"/>
+        </w:tabs>
+        <w:ind w:left="2520" w:hanging="360"/>
+      </w:pPr>
+      <w:rPr>
+        <w:rFonts w:ascii="OpenSymbol" w:hAnsi="OpenSymbol" w:cs="OpenSymbol" w:hint="default"/>
+      </w:rPr>
+    </w:lvl>
+    <w:lvl w:ilvl="6">
+      <w:start w:val="1"/>
+      <w:numFmt w:val="bullet"/>
+      <w:lvlText w:val=""/>
+      <w:lvlJc w:val="left"/>
+      <w:pPr>
+        <w:tabs>
+          <w:tab w:val="num" w:pos="2880"/>
+        </w:tabs>
+        <w:ind w:left="2880" w:hanging="360"/>
+      </w:pPr>
+      <w:rPr>
+        <w:rFonts w:ascii="Symbol" w:hAnsi="Symbol" w:cs="OpenSymbol" w:hint="default"/>
+      </w:rPr>
+    </w:lvl>
+    <w:lvl w:ilvl="7">
+      <w:start w:val="1"/>
+      <w:numFmt w:val="bullet"/>
+      <w:lvlText w:val="◦"/>
+      <w:lvlJc w:val="left"/>
+      <w:pPr>
+        <w:tabs>
+          <w:tab w:val="num" w:pos="3240"/>
+        </w:tabs>
+        <w:ind w:left="3240" w:hanging="360"/>
+      </w:pPr>
+      <w:rPr>
+        <w:rFonts w:ascii="OpenSymbol" w:hAnsi="OpenSymbol" w:cs="OpenSymbol" w:hint="default"/>
+      </w:rPr>
+    </w:lvl>
+    <w:lvl w:ilvl="8">
+      <w:start w:val="1"/>
+      <w:numFmt w:val="bullet"/>
+      <w:lvlText w:val="▪"/>
+      <w:lvlJc w:val="left"/>
+      <w:pPr>
+        <w:tabs>
+          <w:tab w:val="num" w:pos="3600"/>
+        </w:tabs>
+        <w:ind w:left="3600" w:hanging="360"/>
+      </w:pPr>
+      <w:rPr>
+        <w:rFonts w:ascii="OpenSymbol" w:hAnsi="OpenSymbol" w:cs="OpenSymbol" w:hint="default"/>
+      </w:rPr>
+    </w:lvl>
+  </w:abstractNum>
+  <w:abstractNum w:abstractNumId="21" w15:restartNumberingAfterBreak="0">
+    <w:nsid w:val="77530D70"/>
+    <w:multiLevelType w:val="multilevel"/>
+    <w:tmpl w:val="A9F0D1EA"/>
+    <w:lvl w:ilvl="0">
+      <w:start w:val="1"/>
+      <w:numFmt w:val="decimal"/>
+      <w:lvlText w:val="%1."/>
+      <w:lvlJc w:val="left"/>
+      <w:pPr>
+        <w:tabs>
+          <w:tab w:val="num" w:pos="720"/>
+        </w:tabs>
+        <w:ind w:left="720" w:hanging="360"/>
+      </w:pPr>
+    </w:lvl>
+    <w:lvl w:ilvl="1">
+      <w:start w:val="1"/>
+      <w:numFmt w:val="decimal"/>
+      <w:lvlText w:val="%2."/>
+      <w:lvlJc w:val="left"/>
+      <w:pPr>
+        <w:tabs>
+          <w:tab w:val="num" w:pos="1080"/>
+        </w:tabs>
+        <w:ind w:left="1080" w:hanging="360"/>
+      </w:pPr>
+    </w:lvl>
+    <w:lvl w:ilvl="2">
+      <w:start w:val="1"/>
+      <w:numFmt w:val="decimal"/>
+      <w:lvlText w:val="%3."/>
+      <w:lvlJc w:val="left"/>
+      <w:pPr>
+        <w:tabs>
+          <w:tab w:val="num" w:pos="1440"/>
+        </w:tabs>
+        <w:ind w:left="1440" w:hanging="360"/>
+      </w:pPr>
+    </w:lvl>
+    <w:lvl w:ilvl="3">
+      <w:start w:val="1"/>
+      <w:numFmt w:val="decimal"/>
+      <w:lvlText w:val="%4."/>
+      <w:lvlJc w:val="left"/>
+      <w:pPr>
+        <w:tabs>
+          <w:tab w:val="num" w:pos="1800"/>
+        </w:tabs>
+        <w:ind w:left="1800" w:hanging="360"/>
+      </w:pPr>
+    </w:lvl>
+    <w:lvl w:ilvl="4">
+      <w:start w:val="1"/>
+      <w:numFmt w:val="decimal"/>
+      <w:lvlText w:val="%5."/>
+      <w:lvlJc w:val="left"/>
+      <w:pPr>
+        <w:tabs>
+          <w:tab w:val="num" w:pos="2160"/>
+        </w:tabs>
+        <w:ind w:left="2160" w:hanging="360"/>
+      </w:pPr>
+    </w:lvl>
+    <w:lvl w:ilvl="5">
+      <w:start w:val="1"/>
+      <w:numFmt w:val="decimal"/>
+      <w:lvlText w:val="%6."/>
+      <w:lvlJc w:val="left"/>
+      <w:pPr>
+        <w:tabs>
+          <w:tab w:val="num" w:pos="2520"/>
+        </w:tabs>
+        <w:ind w:left="2520" w:hanging="360"/>
+      </w:pPr>
+    </w:lvl>
+    <w:lvl w:ilvl="6">
+      <w:start w:val="1"/>
+      <w:numFmt w:val="decimal"/>
+      <w:lvlText w:val="%7."/>
+      <w:lvlJc w:val="left"/>
+      <w:pPr>
+        <w:tabs>
+          <w:tab w:val="num" w:pos="2880"/>
+        </w:tabs>
+        <w:ind w:left="2880" w:hanging="360"/>
+      </w:pPr>
+    </w:lvl>
+    <w:lvl w:ilvl="7">
+      <w:start w:val="1"/>
+      <w:numFmt w:val="decimal"/>
+      <w:lvlText w:val="%8."/>
+      <w:lvlJc w:val="left"/>
+      <w:pPr>
+        <w:tabs>
+          <w:tab w:val="num" w:pos="3240"/>
+        </w:tabs>
+        <w:ind w:left="3240" w:hanging="360"/>
+      </w:pPr>
+    </w:lvl>
+    <w:lvl w:ilvl="8">
+      <w:start w:val="1"/>
+      <w:numFmt w:val="decimal"/>
+      <w:lvlText w:val="%9."/>
+      <w:lvlJc w:val="left"/>
+      <w:pPr>
+        <w:tabs>
+          <w:tab w:val="num" w:pos="3600"/>
+        </w:tabs>
+        <w:ind w:left="3600" w:hanging="360"/>
+      </w:pPr>
     </w:lvl>
   </w:abstractNum>
   <w:num w:numId="1">
@@ -5169,40 +6726,64 @@
     <w:abstractNumId w:val="1"/>
   </w:num>
   <w:num w:numId="3">
-    <w:abstractNumId w:val="9"/>
+    <w:abstractNumId w:val="12"/>
   </w:num>
   <w:num w:numId="4">
-    <w:abstractNumId w:val="5"/>
+    <w:abstractNumId w:val="7"/>
   </w:num>
   <w:num w:numId="5">
-    <w:abstractNumId w:val="4"/>
+    <w:abstractNumId w:val="6"/>
   </w:num>
   <w:num w:numId="6">
-    <w:abstractNumId w:val="13"/>
+    <w:abstractNumId w:val="19"/>
   </w:num>
   <w:num w:numId="7">
-    <w:abstractNumId w:val="3"/>
+    <w:abstractNumId w:val="5"/>
   </w:num>
   <w:num w:numId="8">
     <w:abstractNumId w:val="0"/>
   </w:num>
   <w:num w:numId="9">
+    <w:abstractNumId w:val="15"/>
+  </w:num>
+  <w:num w:numId="10">
     <w:abstractNumId w:val="10"/>
   </w:num>
-  <w:num w:numId="10">
-    <w:abstractNumId w:val="7"/>
-  </w:num>
   <w:num w:numId="11">
-    <w:abstractNumId w:val="8"/>
+    <w:abstractNumId w:val="11"/>
   </w:num>
   <w:num w:numId="12">
-    <w:abstractNumId w:val="6"/>
+    <w:abstractNumId w:val="9"/>
   </w:num>
   <w:num w:numId="13">
-    <w:abstractNumId w:val="11"/>
+    <w:abstractNumId w:val="16"/>
   </w:num>
   <w:num w:numId="14">
-    <w:abstractNumId w:val="12"/>
+    <w:abstractNumId w:val="18"/>
+  </w:num>
+  <w:num w:numId="15">
+    <w:abstractNumId w:val="21"/>
+  </w:num>
+  <w:num w:numId="16">
+    <w:abstractNumId w:val="20"/>
+  </w:num>
+  <w:num w:numId="17">
+    <w:abstractNumId w:val="13"/>
+  </w:num>
+  <w:num w:numId="18">
+    <w:abstractNumId w:val="3"/>
+  </w:num>
+  <w:num w:numId="19">
+    <w:abstractNumId w:val="4"/>
+  </w:num>
+  <w:num w:numId="20">
+    <w:abstractNumId w:val="17"/>
+  </w:num>
+  <w:num w:numId="21">
+    <w:abstractNumId w:val="14"/>
+  </w:num>
+  <w:num w:numId="22">
+    <w:abstractNumId w:val="8"/>
   </w:num>
 </w:numbering>
 </file>

</xml_diff>

<commit_message>
added transaction and open jobs modules
</commit_message>
<xml_diff>
--- a/Code Inspection Report/Code Inspection Report.docx
+++ b/Code Inspection Report/Code Inspection Report.docx
@@ -1476,8 +1476,6 @@
         <w:tab/>
         <w:t xml:space="preserve">   4</w:t>
       </w:r>
-      <w:bookmarkStart w:id="0" w:name="_GoBack"/>
-      <w:bookmarkEnd w:id="0"/>
     </w:p>
     <w:p>
       <w:pPr>
@@ -2612,6 +2610,147 @@
     </w:p>
     <w:p>
       <w:pPr>
+        <w:pStyle w:val="ListParagraph"/>
+        <w:numPr>
+          <w:ilvl w:val="0"/>
+          <w:numId w:val="6"/>
+        </w:numPr>
+        <w:tabs>
+          <w:tab w:val="left" w:pos="1170"/>
+        </w:tabs>
+        <w:rPr>
+          <w:rFonts w:cs="Arial"/>
+        </w:rPr>
+      </w:pPr>
+      <w:r>
+        <w:rPr>
+          <w:rFonts w:cs="Arial"/>
+        </w:rPr>
+        <w:t>Transaction History</w:t>
+      </w:r>
+    </w:p>
+    <w:p>
+      <w:pPr>
+        <w:pStyle w:val="ListParagraph"/>
+        <w:numPr>
+          <w:ilvl w:val="2"/>
+          <w:numId w:val="6"/>
+        </w:numPr>
+        <w:tabs>
+          <w:tab w:val="left" w:pos="1170"/>
+        </w:tabs>
+        <w:rPr>
+          <w:rFonts w:cs="Arial"/>
+        </w:rPr>
+      </w:pPr>
+      <w:r>
+        <w:rPr>
+          <w:rFonts w:cs="Arial"/>
+        </w:rPr>
+        <w:t>Displays information about jobs that have been completed in the past</w:t>
+      </w:r>
+    </w:p>
+    <w:p>
+      <w:pPr>
+        <w:pStyle w:val="ListParagraph"/>
+        <w:numPr>
+          <w:ilvl w:val="2"/>
+          <w:numId w:val="6"/>
+        </w:numPr>
+        <w:tabs>
+          <w:tab w:val="left" w:pos="1170"/>
+        </w:tabs>
+        <w:rPr>
+          <w:rFonts w:cs="Arial"/>
+        </w:rPr>
+      </w:pPr>
+      <w:r>
+        <w:rPr>
+          <w:rFonts w:cs="Arial"/>
+        </w:rPr>
+        <w:t>Should be able to view the reviews from the other user</w:t>
+      </w:r>
+    </w:p>
+    <w:p>
+      <w:pPr>
+        <w:pStyle w:val="ListParagraph"/>
+        <w:numPr>
+          <w:ilvl w:val="0"/>
+          <w:numId w:val="6"/>
+        </w:numPr>
+        <w:tabs>
+          <w:tab w:val="left" w:pos="1170"/>
+        </w:tabs>
+        <w:rPr>
+          <w:rFonts w:cs="Arial"/>
+        </w:rPr>
+      </w:pPr>
+      <w:r>
+        <w:rPr>
+          <w:rFonts w:cs="Arial"/>
+        </w:rPr>
+        <w:t>Open Jobs Module</w:t>
+      </w:r>
+    </w:p>
+    <w:p>
+      <w:pPr>
+        <w:pStyle w:val="ListParagraph"/>
+        <w:numPr>
+          <w:ilvl w:val="2"/>
+          <w:numId w:val="6"/>
+        </w:numPr>
+        <w:tabs>
+          <w:tab w:val="left" w:pos="1170"/>
+        </w:tabs>
+        <w:rPr>
+          <w:rFonts w:cs="Arial"/>
+        </w:rPr>
+      </w:pPr>
+      <w:r>
+        <w:rPr>
+          <w:rFonts w:cs="Arial"/>
+        </w:rPr>
+        <w:t>Displays information about current job listings</w:t>
+      </w:r>
+    </w:p>
+    <w:p>
+      <w:pPr>
+        <w:pStyle w:val="ListParagraph"/>
+        <w:numPr>
+          <w:ilvl w:val="2"/>
+          <w:numId w:val="6"/>
+        </w:numPr>
+        <w:tabs>
+          <w:tab w:val="left" w:pos="1170"/>
+        </w:tabs>
+        <w:rPr>
+          <w:rFonts w:cs="Arial"/>
+        </w:rPr>
+      </w:pPr>
+      <w:r>
+        <w:rPr>
+          <w:rFonts w:cs="Arial"/>
+        </w:rPr>
+        <w:lastRenderedPageBreak/>
+        <w:t xml:space="preserve">Allows </w:t>
+      </w:r>
+      <w:proofErr w:type="spellStart"/>
+      <w:r>
+        <w:rPr>
+          <w:rFonts w:cs="Arial"/>
+        </w:rPr>
+        <w:t>user’s</w:t>
+      </w:r>
+      <w:proofErr w:type="spellEnd"/>
+      <w:r>
+        <w:rPr>
+          <w:rFonts w:cs="Arial"/>
+        </w:rPr>
+        <w:t xml:space="preserve"> to mark as complete</w:t>
+      </w:r>
+    </w:p>
+    <w:p>
+      <w:pPr>
         <w:tabs>
           <w:tab w:val="left" w:pos="1170"/>
         </w:tabs>
@@ -2678,7 +2817,6 @@
           <w:sz w:val="24"/>
           <w:szCs w:val="24"/>
         </w:rPr>
-        <w:lastRenderedPageBreak/>
         <w:t xml:space="preserve">4. </w:t>
       </w:r>
       <w:r>
@@ -2978,7 +3116,53 @@
           <w:rFonts w:cs="Arial"/>
           <w:szCs w:val="24"/>
         </w:rPr>
-        <w:t>Does not display completed jobs until refreshed</w:t>
+        <w:t>None</w:t>
+      </w:r>
+    </w:p>
+    <w:p>
+      <w:pPr>
+        <w:pStyle w:val="ListParagraph"/>
+        <w:numPr>
+          <w:ilvl w:val="0"/>
+          <w:numId w:val="15"/>
+        </w:numPr>
+        <w:tabs>
+          <w:tab w:val="left" w:pos="1440"/>
+        </w:tabs>
+        <w:rPr>
+          <w:rFonts w:cs="Arial"/>
+          <w:szCs w:val="24"/>
+        </w:rPr>
+      </w:pPr>
+      <w:r>
+        <w:rPr>
+          <w:rFonts w:cs="Arial"/>
+          <w:szCs w:val="24"/>
+        </w:rPr>
+        <w:t>Transaction History Module</w:t>
+      </w:r>
+    </w:p>
+    <w:p>
+      <w:pPr>
+        <w:pStyle w:val="ListParagraph"/>
+        <w:numPr>
+          <w:ilvl w:val="0"/>
+          <w:numId w:val="19"/>
+        </w:numPr>
+        <w:tabs>
+          <w:tab w:val="left" w:pos="1440"/>
+        </w:tabs>
+        <w:rPr>
+          <w:rFonts w:cs="Arial"/>
+          <w:szCs w:val="24"/>
+        </w:rPr>
+      </w:pPr>
+      <w:r>
+        <w:rPr>
+          <w:rFonts w:cs="Arial"/>
+          <w:szCs w:val="24"/>
+        </w:rPr>
+        <w:t>Description of Defect:</w:t>
       </w:r>
     </w:p>
     <w:p>
@@ -3001,11 +3185,16 @@
           <w:rFonts w:cs="Arial"/>
           <w:szCs w:val="24"/>
         </w:rPr>
-        <w:t>However, the database is properly updated</w:t>
-      </w:r>
-    </w:p>
-    <w:p>
-      <w:pPr>
+        <w:t>None</w:t>
+      </w:r>
+    </w:p>
+    <w:p>
+      <w:pPr>
+        <w:pStyle w:val="ListParagraph"/>
+        <w:numPr>
+          <w:ilvl w:val="0"/>
+          <w:numId w:val="15"/>
+        </w:numPr>
         <w:tabs>
           <w:tab w:val="left" w:pos="1440"/>
         </w:tabs>
@@ -3014,9 +3203,23 @@
           <w:szCs w:val="24"/>
         </w:rPr>
       </w:pPr>
-    </w:p>
-    <w:p>
-      <w:pPr>
+      <w:r>
+        <w:rPr>
+          <w:rFonts w:cs="Arial"/>
+          <w:szCs w:val="24"/>
+        </w:rPr>
+        <w:t>Open Jobs Module</w:t>
+      </w:r>
+      <w:bookmarkStart w:id="0" w:name="_GoBack"/>
+      <w:bookmarkEnd w:id="0"/>
+    </w:p>
+    <w:p>
+      <w:pPr>
+        <w:pStyle w:val="ListParagraph"/>
+        <w:numPr>
+          <w:ilvl w:val="0"/>
+          <w:numId w:val="19"/>
+        </w:numPr>
         <w:tabs>
           <w:tab w:val="left" w:pos="1440"/>
         </w:tabs>
@@ -3025,9 +3228,21 @@
           <w:szCs w:val="24"/>
         </w:rPr>
       </w:pPr>
-    </w:p>
-    <w:p>
-      <w:pPr>
+      <w:r>
+        <w:rPr>
+          <w:rFonts w:cs="Arial"/>
+          <w:szCs w:val="24"/>
+        </w:rPr>
+        <w:t>Description of Defect:</w:t>
+      </w:r>
+    </w:p>
+    <w:p>
+      <w:pPr>
+        <w:pStyle w:val="ListParagraph"/>
+        <w:numPr>
+          <w:ilvl w:val="1"/>
+          <w:numId w:val="19"/>
+        </w:numPr>
         <w:tabs>
           <w:tab w:val="left" w:pos="1440"/>
         </w:tabs>
@@ -3036,6 +3251,13 @@
           <w:szCs w:val="24"/>
         </w:rPr>
       </w:pPr>
+      <w:r>
+        <w:rPr>
+          <w:rFonts w:cs="Arial"/>
+          <w:szCs w:val="24"/>
+        </w:rPr>
+        <w:t>None</w:t>
+      </w:r>
     </w:p>
     <w:p>
       <w:pPr>
@@ -3333,12 +3555,44 @@
           <w:szCs w:val="24"/>
         </w:rPr>
       </w:pPr>
+    </w:p>
+    <w:p>
+      <w:pPr>
+        <w:tabs>
+          <w:tab w:val="left" w:pos="1440"/>
+        </w:tabs>
+        <w:rPr>
+          <w:rFonts w:cs="Arial"/>
+          <w:szCs w:val="24"/>
+        </w:rPr>
+      </w:pPr>
+    </w:p>
+    <w:p>
+      <w:pPr>
+        <w:tabs>
+          <w:tab w:val="left" w:pos="1440"/>
+        </w:tabs>
+        <w:rPr>
+          <w:rFonts w:cs="Arial"/>
+          <w:szCs w:val="24"/>
+        </w:rPr>
+      </w:pPr>
+    </w:p>
+    <w:p>
+      <w:pPr>
+        <w:tabs>
+          <w:tab w:val="left" w:pos="1440"/>
+        </w:tabs>
+        <w:rPr>
+          <w:rFonts w:cs="Arial"/>
+          <w:szCs w:val="24"/>
+        </w:rPr>
+      </w:pPr>
       <w:r>
         <w:rPr>
           <w:b/>
           <w:szCs w:val="24"/>
         </w:rPr>
-        <w:lastRenderedPageBreak/>
         <w:t>Appendix</w:t>
       </w:r>
       <w:r>
@@ -3852,7 +4106,7 @@
                             <w:rPr>
                               <w:noProof/>
                             </w:rPr>
-                            <w:t>6</w:t>
+                            <w:t>5</w:t>
                           </w:r>
                           <w:r>
                             <w:fldChar w:fldCharType="end"/>
@@ -3899,7 +4153,7 @@
                       <w:rPr>
                         <w:noProof/>
                       </w:rPr>
-                      <w:t>6</w:t>
+                      <w:t>5</w:t>
                     </w:r>
                     <w:r>
                       <w:fldChar w:fldCharType="end"/>

</xml_diff>